<commit_message>
Started adding to schematic notes
</commit_message>
<xml_diff>
--- a/Schematic Reading Notes.docx
+++ b/Schematic Reading Notes.docx
@@ -61,7 +61,7 @@
                     </pic:cNvPicPr>
                   </pic:nvPicPr>
                   <pic:blipFill>
-                    <a:blip r:embed="rId4">
+                    <a:blip r:embed="rId5">
                       <a:extLst>
                         <a:ext uri="{28A0092B-C50C-407E-A947-70E740481C1C}">
                           <a14:useLocalDpi xmlns:a14="http://schemas.microsoft.com/office/drawing/2010/main" val="0"/>
@@ -123,7 +123,7 @@
                     </pic:cNvPicPr>
                   </pic:nvPicPr>
                   <pic:blipFill>
-                    <a:blip r:embed="rId5">
+                    <a:blip r:embed="rId6">
                       <a:extLst>
                         <a:ext uri="{28A0092B-C50C-407E-A947-70E740481C1C}">
                           <a14:useLocalDpi xmlns:a14="http://schemas.microsoft.com/office/drawing/2010/main" val="0"/>
@@ -187,7 +187,7 @@
                     </pic:cNvPicPr>
                   </pic:nvPicPr>
                   <pic:blipFill>
-                    <a:blip r:embed="rId6">
+                    <a:blip r:embed="rId7">
                       <a:extLst>
                         <a:ext uri="{28A0092B-C50C-407E-A947-70E740481C1C}">
                           <a14:useLocalDpi xmlns:a14="http://schemas.microsoft.com/office/drawing/2010/main" val="0"/>
@@ -353,7 +353,7 @@
                     </pic:cNvPicPr>
                   </pic:nvPicPr>
                   <pic:blipFill>
-                    <a:blip r:embed="rId7">
+                    <a:blip r:embed="rId8">
                       <a:extLst>
                         <a:ext uri="{28A0092B-C50C-407E-A947-70E740481C1C}">
                           <a14:useLocalDpi xmlns:a14="http://schemas.microsoft.com/office/drawing/2010/main" val="0"/>
@@ -444,7 +444,7 @@
                     </pic:cNvPicPr>
                   </pic:nvPicPr>
                   <pic:blipFill>
-                    <a:blip r:embed="rId8">
+                    <a:blip r:embed="rId9">
                       <a:extLst>
                         <a:ext uri="{28A0092B-C50C-407E-A947-70E740481C1C}">
                           <a14:useLocalDpi xmlns:a14="http://schemas.microsoft.com/office/drawing/2010/main" val="0"/>
@@ -528,7 +528,7 @@
                     </pic:cNvPicPr>
                   </pic:nvPicPr>
                   <pic:blipFill>
-                    <a:blip r:embed="rId9">
+                    <a:blip r:embed="rId10">
                       <a:extLst>
                         <a:ext uri="{28A0092B-C50C-407E-A947-70E740481C1C}">
                           <a14:useLocalDpi xmlns:a14="http://schemas.microsoft.com/office/drawing/2010/main" val="0"/>
@@ -593,7 +593,7 @@
                     </pic:cNvPicPr>
                   </pic:nvPicPr>
                   <pic:blipFill>
-                    <a:blip r:embed="rId10">
+                    <a:blip r:embed="rId11">
                       <a:extLst>
                         <a:ext uri="{28A0092B-C50C-407E-A947-70E740481C1C}">
                           <a14:useLocalDpi xmlns:a14="http://schemas.microsoft.com/office/drawing/2010/main" val="0"/>
@@ -700,7 +700,7 @@
                     </pic:cNvPicPr>
                   </pic:nvPicPr>
                   <pic:blipFill>
-                    <a:blip r:embed="rId11">
+                    <a:blip r:embed="rId12">
                       <a:extLst>
                         <a:ext uri="{28A0092B-C50C-407E-A947-70E740481C1C}">
                           <a14:useLocalDpi xmlns:a14="http://schemas.microsoft.com/office/drawing/2010/main" val="0"/>
@@ -762,7 +762,7 @@
                     </pic:cNvPicPr>
                   </pic:nvPicPr>
                   <pic:blipFill>
-                    <a:blip r:embed="rId12">
+                    <a:blip r:embed="rId13">
                       <a:extLst>
                         <a:ext uri="{28A0092B-C50C-407E-A947-70E740481C1C}">
                           <a14:useLocalDpi xmlns:a14="http://schemas.microsoft.com/office/drawing/2010/main" val="0"/>
@@ -824,7 +824,7 @@
                     </pic:cNvPicPr>
                   </pic:nvPicPr>
                   <pic:blipFill>
-                    <a:blip r:embed="rId13">
+                    <a:blip r:embed="rId14">
                       <a:extLst>
                         <a:ext uri="{28A0092B-C50C-407E-A947-70E740481C1C}">
                           <a14:useLocalDpi xmlns:a14="http://schemas.microsoft.com/office/drawing/2010/main" val="0"/>
@@ -889,7 +889,7 @@
                     </pic:cNvPicPr>
                   </pic:nvPicPr>
                   <pic:blipFill>
-                    <a:blip r:embed="rId14">
+                    <a:blip r:embed="rId15">
                       <a:extLst>
                         <a:ext uri="{28A0092B-C50C-407E-A947-70E740481C1C}">
                           <a14:useLocalDpi xmlns:a14="http://schemas.microsoft.com/office/drawing/2010/main" val="0"/>
@@ -966,7 +966,7 @@
                     </pic:cNvPicPr>
                   </pic:nvPicPr>
                   <pic:blipFill>
-                    <a:blip r:embed="rId15">
+                    <a:blip r:embed="rId16">
                       <a:extLst>
                         <a:ext uri="{28A0092B-C50C-407E-A947-70E740481C1C}">
                           <a14:useLocalDpi xmlns:a14="http://schemas.microsoft.com/office/drawing/2010/main" val="0"/>
@@ -1031,7 +1031,7 @@
                     </pic:cNvPicPr>
                   </pic:nvPicPr>
                   <pic:blipFill>
-                    <a:blip r:embed="rId16">
+                    <a:blip r:embed="rId17">
                       <a:extLst>
                         <a:ext uri="{28A0092B-C50C-407E-A947-70E740481C1C}">
                           <a14:useLocalDpi xmlns:a14="http://schemas.microsoft.com/office/drawing/2010/main" val="0"/>
@@ -1093,7 +1093,7 @@
                     </pic:cNvPicPr>
                   </pic:nvPicPr>
                   <pic:blipFill>
-                    <a:blip r:embed="rId17">
+                    <a:blip r:embed="rId18">
                       <a:extLst>
                         <a:ext uri="{28A0092B-C50C-407E-A947-70E740481C1C}">
                           <a14:useLocalDpi xmlns:a14="http://schemas.microsoft.com/office/drawing/2010/main" val="0"/>
@@ -1157,7 +1157,7 @@
                     </pic:cNvPicPr>
                   </pic:nvPicPr>
                   <pic:blipFill>
-                    <a:blip r:embed="rId18">
+                    <a:blip r:embed="rId19">
                       <a:extLst>
                         <a:ext uri="{28A0092B-C50C-407E-A947-70E740481C1C}">
                           <a14:useLocalDpi xmlns:a14="http://schemas.microsoft.com/office/drawing/2010/main" val="0"/>
@@ -1233,7 +1233,7 @@
                     </pic:cNvPicPr>
                   </pic:nvPicPr>
                   <pic:blipFill>
-                    <a:blip r:embed="rId19">
+                    <a:blip r:embed="rId20">
                       <a:extLst>
                         <a:ext uri="{28A0092B-C50C-407E-A947-70E740481C1C}">
                           <a14:useLocalDpi xmlns:a14="http://schemas.microsoft.com/office/drawing/2010/main" val="0"/>
@@ -1290,7 +1290,7 @@
                     </pic:cNvPicPr>
                   </pic:nvPicPr>
                   <pic:blipFill>
-                    <a:blip r:embed="rId20">
+                    <a:blip r:embed="rId21">
                       <a:extLst>
                         <a:ext uri="{28A0092B-C50C-407E-A947-70E740481C1C}">
                           <a14:useLocalDpi xmlns:a14="http://schemas.microsoft.com/office/drawing/2010/main" val="0"/>
@@ -1352,7 +1352,7 @@
                     </pic:cNvPicPr>
                   </pic:nvPicPr>
                   <pic:blipFill>
-                    <a:blip r:embed="rId21">
+                    <a:blip r:embed="rId22">
                       <a:extLst>
                         <a:ext uri="{28A0092B-C50C-407E-A947-70E740481C1C}">
                           <a14:useLocalDpi xmlns:a14="http://schemas.microsoft.com/office/drawing/2010/main" val="0"/>
@@ -1415,7 +1415,7 @@
                     </pic:cNvPicPr>
                   </pic:nvPicPr>
                   <pic:blipFill>
-                    <a:blip r:embed="rId22">
+                    <a:blip r:embed="rId23">
                       <a:extLst>
                         <a:ext uri="{28A0092B-C50C-407E-A947-70E740481C1C}">
                           <a14:useLocalDpi xmlns:a14="http://schemas.microsoft.com/office/drawing/2010/main" val="0"/>
@@ -1477,7 +1477,7 @@
                     </pic:cNvPicPr>
                   </pic:nvPicPr>
                   <pic:blipFill>
-                    <a:blip r:embed="rId23">
+                    <a:blip r:embed="rId24">
                       <a:extLst>
                         <a:ext uri="{28A0092B-C50C-407E-A947-70E740481C1C}">
                           <a14:useLocalDpi xmlns:a14="http://schemas.microsoft.com/office/drawing/2010/main" val="0"/>
@@ -1539,7 +1539,7 @@
                     </pic:cNvPicPr>
                   </pic:nvPicPr>
                   <pic:blipFill>
-                    <a:blip r:embed="rId24">
+                    <a:blip r:embed="rId25">
                       <a:extLst>
                         <a:ext uri="{28A0092B-C50C-407E-A947-70E740481C1C}">
                           <a14:useLocalDpi xmlns:a14="http://schemas.microsoft.com/office/drawing/2010/main" val="0"/>
@@ -1606,7 +1606,7 @@
                     </pic:cNvPicPr>
                   </pic:nvPicPr>
                   <pic:blipFill>
-                    <a:blip r:embed="rId25">
+                    <a:blip r:embed="rId26">
                       <a:extLst>
                         <a:ext uri="{28A0092B-C50C-407E-A947-70E740481C1C}">
                           <a14:useLocalDpi xmlns:a14="http://schemas.microsoft.com/office/drawing/2010/main" val="0"/>
@@ -1674,7 +1674,7 @@
                     </pic:cNvPicPr>
                   </pic:nvPicPr>
                   <pic:blipFill>
-                    <a:blip r:embed="rId26">
+                    <a:blip r:embed="rId27">
                       <a:extLst>
                         <a:ext uri="{28A0092B-C50C-407E-A947-70E740481C1C}">
                           <a14:useLocalDpi xmlns:a14="http://schemas.microsoft.com/office/drawing/2010/main" val="0"/>
@@ -1751,7 +1751,7 @@
                     </pic:cNvPicPr>
                   </pic:nvPicPr>
                   <pic:blipFill>
-                    <a:blip r:embed="rId27">
+                    <a:blip r:embed="rId28">
                       <a:extLst>
                         <a:ext uri="{28A0092B-C50C-407E-A947-70E740481C1C}">
                           <a14:useLocalDpi xmlns:a14="http://schemas.microsoft.com/office/drawing/2010/main" val="0"/>
@@ -1813,7 +1813,7 @@
                     </pic:cNvPicPr>
                   </pic:nvPicPr>
                   <pic:blipFill>
-                    <a:blip r:embed="rId28">
+                    <a:blip r:embed="rId29">
                       <a:extLst>
                         <a:ext uri="{28A0092B-C50C-407E-A947-70E740481C1C}">
                           <a14:useLocalDpi xmlns:a14="http://schemas.microsoft.com/office/drawing/2010/main" val="0"/>
@@ -1895,7 +1895,7 @@
                     </pic:cNvPicPr>
                   </pic:nvPicPr>
                   <pic:blipFill>
-                    <a:blip r:embed="rId29">
+                    <a:blip r:embed="rId30">
                       <a:extLst>
                         <a:ext uri="{28A0092B-C50C-407E-A947-70E740481C1C}">
                           <a14:useLocalDpi xmlns:a14="http://schemas.microsoft.com/office/drawing/2010/main" val="0"/>
@@ -1958,7 +1958,7 @@
                     </pic:cNvPicPr>
                   </pic:nvPicPr>
                   <pic:blipFill>
-                    <a:blip r:embed="rId30">
+                    <a:blip r:embed="rId31">
                       <a:extLst>
                         <a:ext uri="{28A0092B-C50C-407E-A947-70E740481C1C}">
                           <a14:useLocalDpi xmlns:a14="http://schemas.microsoft.com/office/drawing/2010/main" val="0"/>
@@ -2020,7 +2020,7 @@
                     </pic:cNvPicPr>
                   </pic:nvPicPr>
                   <pic:blipFill>
-                    <a:blip r:embed="rId31">
+                    <a:blip r:embed="rId32">
                       <a:extLst>
                         <a:ext uri="{28A0092B-C50C-407E-A947-70E740481C1C}">
                           <a14:useLocalDpi xmlns:a14="http://schemas.microsoft.com/office/drawing/2010/main" val="0"/>
@@ -2083,7 +2083,7 @@
                     </pic:cNvPicPr>
                   </pic:nvPicPr>
                   <pic:blipFill>
-                    <a:blip r:embed="rId32">
+                    <a:blip r:embed="rId33">
                       <a:extLst>
                         <a:ext uri="{28A0092B-C50C-407E-A947-70E740481C1C}">
                           <a14:useLocalDpi xmlns:a14="http://schemas.microsoft.com/office/drawing/2010/main" val="0"/>
@@ -2145,7 +2145,7 @@
                     </pic:cNvPicPr>
                   </pic:nvPicPr>
                   <pic:blipFill>
-                    <a:blip r:embed="rId33">
+                    <a:blip r:embed="rId34">
                       <a:extLst>
                         <a:ext uri="{28A0092B-C50C-407E-A947-70E740481C1C}">
                           <a14:useLocalDpi xmlns:a14="http://schemas.microsoft.com/office/drawing/2010/main" val="0"/>
@@ -2207,7 +2207,7 @@
                     </pic:cNvPicPr>
                   </pic:nvPicPr>
                   <pic:blipFill>
-                    <a:blip r:embed="rId34">
+                    <a:blip r:embed="rId35">
                       <a:extLst>
                         <a:ext uri="{28A0092B-C50C-407E-A947-70E740481C1C}">
                           <a14:useLocalDpi xmlns:a14="http://schemas.microsoft.com/office/drawing/2010/main" val="0"/>
@@ -2278,7 +2278,7 @@
                     </pic:cNvPicPr>
                   </pic:nvPicPr>
                   <pic:blipFill>
-                    <a:blip r:embed="rId35">
+                    <a:blip r:embed="rId36">
                       <a:extLst>
                         <a:ext uri="{28A0092B-C50C-407E-A947-70E740481C1C}">
                           <a14:useLocalDpi xmlns:a14="http://schemas.microsoft.com/office/drawing/2010/main" val="0"/>
@@ -2359,7 +2359,7 @@
                     </pic:cNvPicPr>
                   </pic:nvPicPr>
                   <pic:blipFill>
-                    <a:blip r:embed="rId36">
+                    <a:blip r:embed="rId37">
                       <a:extLst>
                         <a:ext uri="{28A0092B-C50C-407E-A947-70E740481C1C}">
                           <a14:useLocalDpi xmlns:a14="http://schemas.microsoft.com/office/drawing/2010/main" val="0"/>
@@ -2395,16 +2395,7 @@
     </w:p>
     <w:p>
       <w:r>
-        <w:t xml:space="preserve">Some switches can have more than one poles or throws. The figure below shows </w:t>
-      </w:r>
-      <w:r>
-        <w:t xml:space="preserve">the symbol for a double-pole/single-throw (DPST) switch, </w:t>
-      </w:r>
-      <w:r>
-        <w:t xml:space="preserve">and the other </w:t>
-      </w:r>
-      <w:r>
-        <w:t>shows the symbol for a double-pole/double-throw (DPDT) switch.</w:t>
+        <w:t>Some switches can have more than one poles or throws. The figure below shows the symbol for a double-pole/single-throw (DPST) switch, and the other shows the symbol for a double-pole/double-throw (DPDT) switch.</w:t>
       </w:r>
     </w:p>
     <w:p>
@@ -2430,7 +2421,7 @@
                     </pic:cNvPicPr>
                   </pic:nvPicPr>
                   <pic:blipFill>
-                    <a:blip r:embed="rId37">
+                    <a:blip r:embed="rId38">
                       <a:extLst>
                         <a:ext uri="{28A0092B-C50C-407E-A947-70E740481C1C}">
                           <a14:useLocalDpi xmlns:a14="http://schemas.microsoft.com/office/drawing/2010/main" val="0"/>
@@ -2478,13 +2469,7 @@
         <w:t>two switches</w:t>
       </w:r>
       <w:r>
-        <w:t xml:space="preserve"> can actually be covered under the heading of multi</w:t>
-      </w:r>
-      <w:r>
-        <w:t>-</w:t>
-      </w:r>
-      <w:r>
-        <w:t>contact switches.</w:t>
+        <w:t xml:space="preserve"> can actually be covered under the heading of multi-contact switches.</w:t>
       </w:r>
     </w:p>
     <w:p>
@@ -2510,7 +2495,7 @@
                     </pic:cNvPicPr>
                   </pic:nvPicPr>
                   <pic:blipFill>
-                    <a:blip r:embed="rId38">
+                    <a:blip r:embed="rId39">
                       <a:extLst>
                         <a:ext uri="{28A0092B-C50C-407E-A947-70E740481C1C}">
                           <a14:useLocalDpi xmlns:a14="http://schemas.microsoft.com/office/drawing/2010/main" val="0"/>
@@ -2568,7 +2553,7 @@
                     </pic:cNvPicPr>
                   </pic:nvPicPr>
                   <pic:blipFill>
-                    <a:blip r:embed="rId39">
+                    <a:blip r:embed="rId40">
                       <a:extLst>
                         <a:ext uri="{28A0092B-C50C-407E-A947-70E740481C1C}">
                           <a14:useLocalDpi xmlns:a14="http://schemas.microsoft.com/office/drawing/2010/main" val="0"/>
@@ -2630,7 +2615,7 @@
                     </pic:cNvPicPr>
                   </pic:nvPicPr>
                   <pic:blipFill>
-                    <a:blip r:embed="rId40">
+                    <a:blip r:embed="rId41">
                       <a:extLst>
                         <a:ext uri="{28A0092B-C50C-407E-A947-70E740481C1C}">
                           <a14:useLocalDpi xmlns:a14="http://schemas.microsoft.com/office/drawing/2010/main" val="0"/>
@@ -2664,7 +2649,890 @@
         </w:drawing>
       </w:r>
     </w:p>
+    <w:p>
+      <w:r>
+        <w:t>Some amateur radio operators use a special switch called a Morse code key. This old-fashioned device, also called a hand key or a straight key, makes or breaks a circuit for the purpose of sending Morse code manually. It’s an SPST switch with a lever and a spring, causing the device to return to the off position when the operator lets go of the lever.</w:t>
+      </w:r>
+    </w:p>
+    <w:p>
+      <w:r>
+        <w:rPr>
+          <w:noProof/>
+        </w:rPr>
+        <w:drawing>
+          <wp:inline distT="0" distB="0" distL="0" distR="0" wp14:anchorId="7BFC1BDA" wp14:editId="100883C2">
+            <wp:extent cx="3302000" cy="1393650"/>
+            <wp:effectExtent l="19050" t="19050" r="12700" b="16510"/>
+            <wp:docPr id="1561961097" name="Picture 1"/>
+            <wp:cNvGraphicFramePr>
+              <a:graphicFrameLocks xmlns:a="http://schemas.openxmlformats.org/drawingml/2006/main" noChangeAspect="1"/>
+            </wp:cNvGraphicFramePr>
+            <a:graphic xmlns:a="http://schemas.openxmlformats.org/drawingml/2006/main">
+              <a:graphicData uri="http://schemas.openxmlformats.org/drawingml/2006/picture">
+                <pic:pic xmlns:pic="http://schemas.openxmlformats.org/drawingml/2006/picture">
+                  <pic:nvPicPr>
+                    <pic:cNvPr id="0" name="Picture 1"/>
+                    <pic:cNvPicPr>
+                      <a:picLocks noChangeAspect="1" noChangeArrowheads="1"/>
+                    </pic:cNvPicPr>
+                  </pic:nvPicPr>
+                  <pic:blipFill rotWithShape="1">
+                    <a:blip r:embed="rId42">
+                      <a:extLst>
+                        <a:ext uri="{28A0092B-C50C-407E-A947-70E740481C1C}">
+                          <a14:useLocalDpi xmlns:a14="http://schemas.microsoft.com/office/drawing/2010/main" val="0"/>
+                        </a:ext>
+                      </a:extLst>
+                    </a:blip>
+                    <a:srcRect l="7750" t="8303" r="13421" b="28159"/>
+                    <a:stretch/>
+                  </pic:blipFill>
+                  <pic:spPr bwMode="auto">
+                    <a:xfrm>
+                      <a:off x="0" y="0"/>
+                      <a:ext cx="3311933" cy="1397842"/>
+                    </a:xfrm>
+                    <a:prstGeom prst="rect">
+                      <a:avLst/>
+                    </a:prstGeom>
+                    <a:noFill/>
+                    <a:ln>
+                      <a:solidFill>
+                        <a:schemeClr val="tx1"/>
+                      </a:solidFill>
+                    </a:ln>
+                    <a:extLst>
+                      <a:ext uri="{53640926-AAD7-44D8-BBD7-CCE9431645EC}">
+                        <a14:shadowObscured xmlns:a14="http://schemas.microsoft.com/office/drawing/2010/main"/>
+                      </a:ext>
+                    </a:extLst>
+                  </pic:spPr>
+                </pic:pic>
+              </a:graphicData>
+            </a:graphic>
+          </wp:inline>
+        </w:drawing>
+      </w:r>
+    </w:p>
     <w:p/>
+    <w:p/>
+    <w:p/>
+    <w:p/>
+    <w:p>
+      <w:r>
+        <w:lastRenderedPageBreak/>
+        <w:t>I</w:t>
+      </w:r>
+      <w:r>
+        <w:t>n order to make the</w:t>
+      </w:r>
+      <w:r>
+        <w:t xml:space="preserve"> following</w:t>
+      </w:r>
+      <w:r>
+        <w:t xml:space="preserve"> schematic drawing, you have to draw one conductor across another to reach various circuit points without introducing a whole lot of confusion and clutter, or resorting to three dimensions to make your drawing.</w:t>
+      </w:r>
+      <w:r>
+        <w:t xml:space="preserve"> Despite how this looks, these conductors are </w:t>
+      </w:r>
+      <w:r>
+        <w:rPr>
+          <w:i/>
+          <w:iCs/>
+        </w:rPr>
+        <w:t>not</w:t>
+      </w:r>
+      <w:r>
+        <w:t xml:space="preserve"> electrically connected. </w:t>
+      </w:r>
+    </w:p>
+    <w:p>
+      <w:r>
+        <w:rPr>
+          <w:noProof/>
+        </w:rPr>
+        <w:drawing>
+          <wp:inline distT="0" distB="0" distL="0" distR="0" wp14:anchorId="7313BD89" wp14:editId="0632F237">
+            <wp:extent cx="1714500" cy="1606215"/>
+            <wp:effectExtent l="19050" t="19050" r="19050" b="13335"/>
+            <wp:docPr id="802805433" name="Picture 2"/>
+            <wp:cNvGraphicFramePr>
+              <a:graphicFrameLocks xmlns:a="http://schemas.openxmlformats.org/drawingml/2006/main" noChangeAspect="1"/>
+            </wp:cNvGraphicFramePr>
+            <a:graphic xmlns:a="http://schemas.openxmlformats.org/drawingml/2006/main">
+              <a:graphicData uri="http://schemas.openxmlformats.org/drawingml/2006/picture">
+                <pic:pic xmlns:pic="http://schemas.openxmlformats.org/drawingml/2006/picture">
+                  <pic:nvPicPr>
+                    <pic:cNvPr id="0" name="Picture 3"/>
+                    <pic:cNvPicPr>
+                      <a:picLocks noChangeAspect="1" noChangeArrowheads="1"/>
+                    </pic:cNvPicPr>
+                  </pic:nvPicPr>
+                  <pic:blipFill>
+                    <a:blip r:embed="rId43">
+                      <a:extLst>
+                        <a:ext uri="{28A0092B-C50C-407E-A947-70E740481C1C}">
+                          <a14:useLocalDpi xmlns:a14="http://schemas.microsoft.com/office/drawing/2010/main" val="0"/>
+                        </a:ext>
+                      </a:extLst>
+                    </a:blip>
+                    <a:srcRect/>
+                    <a:stretch>
+                      <a:fillRect/>
+                    </a:stretch>
+                  </pic:blipFill>
+                  <pic:spPr bwMode="auto">
+                    <a:xfrm>
+                      <a:off x="0" y="0"/>
+                      <a:ext cx="1720578" cy="1611909"/>
+                    </a:xfrm>
+                    <a:prstGeom prst="rect">
+                      <a:avLst/>
+                    </a:prstGeom>
+                    <a:noFill/>
+                    <a:ln>
+                      <a:solidFill>
+                        <a:schemeClr val="tx1"/>
+                      </a:solidFill>
+                    </a:ln>
+                  </pic:spPr>
+                </pic:pic>
+              </a:graphicData>
+            </a:graphic>
+          </wp:inline>
+        </w:drawing>
+      </w:r>
+    </w:p>
+    <w:p>
+      <w:r>
+        <w:t xml:space="preserve">Because the above diagramming can be </w:t>
+      </w:r>
+      <w:r>
+        <w:t xml:space="preserve">confusing, there are a few alternatives. In the below diagram, the two conductors have dots drawn where they intersect, indicating that they </w:t>
+      </w:r>
+      <w:r>
+        <w:rPr>
+          <w:i/>
+          <w:iCs/>
+        </w:rPr>
+        <w:t>are</w:t>
+      </w:r>
+      <w:r>
+        <w:t xml:space="preserve"> electrically connected. As long at the schematic is printed large, the reader will be able to see that detail. </w:t>
+      </w:r>
+    </w:p>
+    <w:p>
+      <w:r>
+        <w:rPr>
+          <w:noProof/>
+        </w:rPr>
+        <w:drawing>
+          <wp:inline distT="0" distB="0" distL="0" distR="0" wp14:anchorId="2A414E3B" wp14:editId="70B115D6">
+            <wp:extent cx="4438650" cy="1794182"/>
+            <wp:effectExtent l="19050" t="19050" r="19050" b="15875"/>
+            <wp:docPr id="1230806343" name="Picture 3"/>
+            <wp:cNvGraphicFramePr>
+              <a:graphicFrameLocks xmlns:a="http://schemas.openxmlformats.org/drawingml/2006/main" noChangeAspect="1"/>
+            </wp:cNvGraphicFramePr>
+            <a:graphic xmlns:a="http://schemas.openxmlformats.org/drawingml/2006/main">
+              <a:graphicData uri="http://schemas.openxmlformats.org/drawingml/2006/picture">
+                <pic:pic xmlns:pic="http://schemas.openxmlformats.org/drawingml/2006/picture">
+                  <pic:nvPicPr>
+                    <pic:cNvPr id="0" name="Picture 5"/>
+                    <pic:cNvPicPr>
+                      <a:picLocks noChangeAspect="1" noChangeArrowheads="1"/>
+                    </pic:cNvPicPr>
+                  </pic:nvPicPr>
+                  <pic:blipFill>
+                    <a:blip r:embed="rId44">
+                      <a:extLst>
+                        <a:ext uri="{28A0092B-C50C-407E-A947-70E740481C1C}">
+                          <a14:useLocalDpi xmlns:a14="http://schemas.microsoft.com/office/drawing/2010/main" val="0"/>
+                        </a:ext>
+                      </a:extLst>
+                    </a:blip>
+                    <a:srcRect/>
+                    <a:stretch>
+                      <a:fillRect/>
+                    </a:stretch>
+                  </pic:blipFill>
+                  <pic:spPr bwMode="auto">
+                    <a:xfrm>
+                      <a:off x="0" y="0"/>
+                      <a:ext cx="4446135" cy="1797208"/>
+                    </a:xfrm>
+                    <a:prstGeom prst="rect">
+                      <a:avLst/>
+                    </a:prstGeom>
+                    <a:noFill/>
+                    <a:ln>
+                      <a:solidFill>
+                        <a:schemeClr val="tx1"/>
+                      </a:solidFill>
+                    </a:ln>
+                  </pic:spPr>
+                </pic:pic>
+              </a:graphicData>
+            </a:graphic>
+          </wp:inline>
+        </w:drawing>
+      </w:r>
+    </w:p>
+    <w:p>
+      <w:r>
+        <w:t xml:space="preserve">Yet another alternative is to diagram intersecting conductors with an arc- indicating that they cross but have no physical connection otherwise. While this is generally much easier to interpret it is, sadly, deprecated and usually only found in older schematics. </w:t>
+      </w:r>
+    </w:p>
+    <w:p>
+      <w:r>
+        <w:rPr>
+          <w:noProof/>
+        </w:rPr>
+        <w:drawing>
+          <wp:inline distT="0" distB="0" distL="0" distR="0" wp14:anchorId="19727544" wp14:editId="6EA956BF">
+            <wp:extent cx="2540000" cy="2089150"/>
+            <wp:effectExtent l="19050" t="19050" r="12700" b="25400"/>
+            <wp:docPr id="1911330022" name="Picture 4"/>
+            <wp:cNvGraphicFramePr>
+              <a:graphicFrameLocks xmlns:a="http://schemas.openxmlformats.org/drawingml/2006/main" noChangeAspect="1"/>
+            </wp:cNvGraphicFramePr>
+            <a:graphic xmlns:a="http://schemas.openxmlformats.org/drawingml/2006/main">
+              <a:graphicData uri="http://schemas.openxmlformats.org/drawingml/2006/picture">
+                <pic:pic xmlns:pic="http://schemas.openxmlformats.org/drawingml/2006/picture">
+                  <pic:nvPicPr>
+                    <pic:cNvPr id="0" name="Picture 7"/>
+                    <pic:cNvPicPr>
+                      <a:picLocks noChangeAspect="1" noChangeArrowheads="1"/>
+                    </pic:cNvPicPr>
+                  </pic:nvPicPr>
+                  <pic:blipFill rotWithShape="1">
+                    <a:blip r:embed="rId45">
+                      <a:extLst>
+                        <a:ext uri="{28A0092B-C50C-407E-A947-70E740481C1C}">
+                          <a14:useLocalDpi xmlns:a14="http://schemas.microsoft.com/office/drawing/2010/main" val="0"/>
+                        </a:ext>
+                      </a:extLst>
+                    </a:blip>
+                    <a:srcRect t="5555" b="11364"/>
+                    <a:stretch/>
+                  </pic:blipFill>
+                  <pic:spPr bwMode="auto">
+                    <a:xfrm>
+                      <a:off x="0" y="0"/>
+                      <a:ext cx="2540000" cy="2089150"/>
+                    </a:xfrm>
+                    <a:prstGeom prst="rect">
+                      <a:avLst/>
+                    </a:prstGeom>
+                    <a:noFill/>
+                    <a:ln>
+                      <a:solidFill>
+                        <a:schemeClr val="tx1"/>
+                      </a:solidFill>
+                    </a:ln>
+                    <a:extLst>
+                      <a:ext uri="{53640926-AAD7-44D8-BBD7-CCE9431645EC}">
+                        <a14:shadowObscured xmlns:a14="http://schemas.microsoft.com/office/drawing/2010/main"/>
+                      </a:ext>
+                    </a:extLst>
+                  </pic:spPr>
+                </pic:pic>
+              </a:graphicData>
+            </a:graphic>
+          </wp:inline>
+        </w:drawing>
+      </w:r>
+    </w:p>
+    <w:p>
+      <w:r>
+        <w:lastRenderedPageBreak/>
+        <w:t>A cable consists of two or more conductors inside a single insulating jacket. In many cases, unshielded cables are not specifically indicated in a schematic drawing, but appear as two or more lines that run parallel to indicate multiple conductors.</w:t>
+      </w:r>
+      <w:r>
+        <w:t xml:space="preserve"> Shielded cable is interpreted as a single, continuous, line surrounded by two shorter lines- indicating the insulating layer. </w:t>
+      </w:r>
+    </w:p>
+    <w:p>
+      <w:r>
+        <w:rPr>
+          <w:noProof/>
+        </w:rPr>
+        <w:drawing>
+          <wp:inline distT="0" distB="0" distL="0" distR="0" wp14:anchorId="66286AE2" wp14:editId="38DDA52F">
+            <wp:extent cx="1619250" cy="666750"/>
+            <wp:effectExtent l="19050" t="19050" r="19050" b="19050"/>
+            <wp:docPr id="1449943545" name="Picture 5"/>
+            <wp:cNvGraphicFramePr>
+              <a:graphicFrameLocks xmlns:a="http://schemas.openxmlformats.org/drawingml/2006/main" noChangeAspect="1"/>
+            </wp:cNvGraphicFramePr>
+            <a:graphic xmlns:a="http://schemas.openxmlformats.org/drawingml/2006/main">
+              <a:graphicData uri="http://schemas.openxmlformats.org/drawingml/2006/picture">
+                <pic:pic xmlns:pic="http://schemas.openxmlformats.org/drawingml/2006/picture">
+                  <pic:nvPicPr>
+                    <pic:cNvPr id="0" name="Picture 9"/>
+                    <pic:cNvPicPr>
+                      <a:picLocks noChangeAspect="1" noChangeArrowheads="1"/>
+                    </pic:cNvPicPr>
+                  </pic:nvPicPr>
+                  <pic:blipFill>
+                    <a:blip r:embed="rId46">
+                      <a:extLst>
+                        <a:ext uri="{28A0092B-C50C-407E-A947-70E740481C1C}">
+                          <a14:useLocalDpi xmlns:a14="http://schemas.microsoft.com/office/drawing/2010/main" val="0"/>
+                        </a:ext>
+                      </a:extLst>
+                    </a:blip>
+                    <a:srcRect/>
+                    <a:stretch>
+                      <a:fillRect/>
+                    </a:stretch>
+                  </pic:blipFill>
+                  <pic:spPr bwMode="auto">
+                    <a:xfrm>
+                      <a:off x="0" y="0"/>
+                      <a:ext cx="1619250" cy="666750"/>
+                    </a:xfrm>
+                    <a:prstGeom prst="rect">
+                      <a:avLst/>
+                    </a:prstGeom>
+                    <a:noFill/>
+                    <a:ln>
+                      <a:solidFill>
+                        <a:schemeClr val="tx1"/>
+                      </a:solidFill>
+                    </a:ln>
+                  </pic:spPr>
+                </pic:pic>
+              </a:graphicData>
+            </a:graphic>
+          </wp:inline>
+        </w:drawing>
+      </w:r>
+    </w:p>
+    <w:p>
+      <w:r>
+        <w:t>When an insulated cable is grounded, this is indicated by three short lines connected to the cable by another long line. Sort of like an anchor.</w:t>
+      </w:r>
+    </w:p>
+    <w:p>
+      <w:r>
+        <w:rPr>
+          <w:noProof/>
+        </w:rPr>
+        <w:drawing>
+          <wp:inline distT="0" distB="0" distL="0" distR="0" wp14:anchorId="271C6C69" wp14:editId="24578F63">
+            <wp:extent cx="1682750" cy="1308100"/>
+            <wp:effectExtent l="19050" t="19050" r="12700" b="25400"/>
+            <wp:docPr id="1173223121" name="Picture 6"/>
+            <wp:cNvGraphicFramePr>
+              <a:graphicFrameLocks xmlns:a="http://schemas.openxmlformats.org/drawingml/2006/main" noChangeAspect="1"/>
+            </wp:cNvGraphicFramePr>
+            <a:graphic xmlns:a="http://schemas.openxmlformats.org/drawingml/2006/main">
+              <a:graphicData uri="http://schemas.openxmlformats.org/drawingml/2006/picture">
+                <pic:pic xmlns:pic="http://schemas.openxmlformats.org/drawingml/2006/picture">
+                  <pic:nvPicPr>
+                    <pic:cNvPr id="0" name="Picture 11"/>
+                    <pic:cNvPicPr>
+                      <a:picLocks noChangeAspect="1" noChangeArrowheads="1"/>
+                    </pic:cNvPicPr>
+                  </pic:nvPicPr>
+                  <pic:blipFill>
+                    <a:blip r:embed="rId47">
+                      <a:extLst>
+                        <a:ext uri="{28A0092B-C50C-407E-A947-70E740481C1C}">
+                          <a14:useLocalDpi xmlns:a14="http://schemas.microsoft.com/office/drawing/2010/main" val="0"/>
+                        </a:ext>
+                      </a:extLst>
+                    </a:blip>
+                    <a:srcRect/>
+                    <a:stretch>
+                      <a:fillRect/>
+                    </a:stretch>
+                  </pic:blipFill>
+                  <pic:spPr bwMode="auto">
+                    <a:xfrm>
+                      <a:off x="0" y="0"/>
+                      <a:ext cx="1682750" cy="1308100"/>
+                    </a:xfrm>
+                    <a:prstGeom prst="rect">
+                      <a:avLst/>
+                    </a:prstGeom>
+                    <a:noFill/>
+                    <a:ln>
+                      <a:solidFill>
+                        <a:schemeClr val="tx1"/>
+                      </a:solidFill>
+                    </a:ln>
+                  </pic:spPr>
+                </pic:pic>
+              </a:graphicData>
+            </a:graphic>
+          </wp:inline>
+        </w:drawing>
+      </w:r>
+    </w:p>
+    <w:p>
+      <w:r>
+        <w:t xml:space="preserve">In the below diagram, the cable is grounded to a chassis. This is depicted in a way that the three lines are shown flattened out- mimicking a 3d surface. </w:t>
+      </w:r>
+    </w:p>
+    <w:p>
+      <w:r>
+        <w:rPr>
+          <w:noProof/>
+        </w:rPr>
+        <w:drawing>
+          <wp:inline distT="0" distB="0" distL="0" distR="0" wp14:anchorId="1AEE566B" wp14:editId="4458527A">
+            <wp:extent cx="1664879" cy="1333500"/>
+            <wp:effectExtent l="19050" t="19050" r="12065" b="19050"/>
+            <wp:docPr id="933515130" name="Picture 7"/>
+            <wp:cNvGraphicFramePr>
+              <a:graphicFrameLocks xmlns:a="http://schemas.openxmlformats.org/drawingml/2006/main" noChangeAspect="1"/>
+            </wp:cNvGraphicFramePr>
+            <a:graphic xmlns:a="http://schemas.openxmlformats.org/drawingml/2006/main">
+              <a:graphicData uri="http://schemas.openxmlformats.org/drawingml/2006/picture">
+                <pic:pic xmlns:pic="http://schemas.openxmlformats.org/drawingml/2006/picture">
+                  <pic:nvPicPr>
+                    <pic:cNvPr id="0" name="Picture 13"/>
+                    <pic:cNvPicPr>
+                      <a:picLocks noChangeAspect="1" noChangeArrowheads="1"/>
+                    </pic:cNvPicPr>
+                  </pic:nvPicPr>
+                  <pic:blipFill>
+                    <a:blip r:embed="rId48" cstate="print">
+                      <a:extLst>
+                        <a:ext uri="{28A0092B-C50C-407E-A947-70E740481C1C}">
+                          <a14:useLocalDpi xmlns:a14="http://schemas.microsoft.com/office/drawing/2010/main" val="0"/>
+                        </a:ext>
+                      </a:extLst>
+                    </a:blip>
+                    <a:srcRect/>
+                    <a:stretch>
+                      <a:fillRect/>
+                    </a:stretch>
+                  </pic:blipFill>
+                  <pic:spPr bwMode="auto">
+                    <a:xfrm>
+                      <a:off x="0" y="0"/>
+                      <a:ext cx="1672795" cy="1339840"/>
+                    </a:xfrm>
+                    <a:prstGeom prst="rect">
+                      <a:avLst/>
+                    </a:prstGeom>
+                    <a:noFill/>
+                    <a:ln>
+                      <a:solidFill>
+                        <a:schemeClr val="tx1"/>
+                      </a:solidFill>
+                    </a:ln>
+                  </pic:spPr>
+                </pic:pic>
+              </a:graphicData>
+            </a:graphic>
+          </wp:inline>
+        </w:drawing>
+      </w:r>
+    </w:p>
+    <w:p>
+      <w:r>
+        <w:t xml:space="preserve">Finally, two long and continuous lines in the center indicate cabling with two conductors passing through and also grounded to a chassis of some sort. </w:t>
+      </w:r>
+    </w:p>
+    <w:p>
+      <w:r>
+        <w:rPr>
+          <w:noProof/>
+        </w:rPr>
+        <w:drawing>
+          <wp:inline distT="0" distB="0" distL="0" distR="0" wp14:anchorId="19E92B1D" wp14:editId="576AB465">
+            <wp:extent cx="1693321" cy="1390650"/>
+            <wp:effectExtent l="19050" t="19050" r="21590" b="19050"/>
+            <wp:docPr id="643823696" name="Picture 8"/>
+            <wp:cNvGraphicFramePr>
+              <a:graphicFrameLocks xmlns:a="http://schemas.openxmlformats.org/drawingml/2006/main" noChangeAspect="1"/>
+            </wp:cNvGraphicFramePr>
+            <a:graphic xmlns:a="http://schemas.openxmlformats.org/drawingml/2006/main">
+              <a:graphicData uri="http://schemas.openxmlformats.org/drawingml/2006/picture">
+                <pic:pic xmlns:pic="http://schemas.openxmlformats.org/drawingml/2006/picture">
+                  <pic:nvPicPr>
+                    <pic:cNvPr id="0" name="Picture 15"/>
+                    <pic:cNvPicPr>
+                      <a:picLocks noChangeAspect="1" noChangeArrowheads="1"/>
+                    </pic:cNvPicPr>
+                  </pic:nvPicPr>
+                  <pic:blipFill>
+                    <a:blip r:embed="rId49" cstate="print">
+                      <a:extLst>
+                        <a:ext uri="{28A0092B-C50C-407E-A947-70E740481C1C}">
+                          <a14:useLocalDpi xmlns:a14="http://schemas.microsoft.com/office/drawing/2010/main" val="0"/>
+                        </a:ext>
+                      </a:extLst>
+                    </a:blip>
+                    <a:srcRect/>
+                    <a:stretch>
+                      <a:fillRect/>
+                    </a:stretch>
+                  </pic:blipFill>
+                  <pic:spPr bwMode="auto">
+                    <a:xfrm>
+                      <a:off x="0" y="0"/>
+                      <a:ext cx="1703259" cy="1398812"/>
+                    </a:xfrm>
+                    <a:prstGeom prst="rect">
+                      <a:avLst/>
+                    </a:prstGeom>
+                    <a:noFill/>
+                    <a:ln>
+                      <a:solidFill>
+                        <a:schemeClr val="tx1"/>
+                      </a:solidFill>
+                    </a:ln>
+                  </pic:spPr>
+                </pic:pic>
+              </a:graphicData>
+            </a:graphic>
+          </wp:inline>
+        </w:drawing>
+      </w:r>
+    </w:p>
+    <w:p/>
+    <w:p/>
+    <w:p>
+      <w:r>
+        <w:lastRenderedPageBreak/>
+        <w:t xml:space="preserve">The symbol below shows a rectifier diode. </w:t>
+      </w:r>
+      <w:r>
+        <w:t xml:space="preserve">The part to the left, concluding at the arrow tip, is called the diode’s anode. The short line at the arrow’s tip, vertically oriented, is called the diode’s cathode. </w:t>
+      </w:r>
+    </w:p>
+    <w:p>
+      <w:r>
+        <w:rPr>
+          <w:noProof/>
+        </w:rPr>
+        <w:drawing>
+          <wp:inline distT="0" distB="0" distL="0" distR="0" wp14:anchorId="34BDBE22" wp14:editId="46D03337">
+            <wp:extent cx="1993900" cy="648423"/>
+            <wp:effectExtent l="19050" t="19050" r="25400" b="18415"/>
+            <wp:docPr id="411664386" name="Picture 9"/>
+            <wp:cNvGraphicFramePr>
+              <a:graphicFrameLocks xmlns:a="http://schemas.openxmlformats.org/drawingml/2006/main" noChangeAspect="1"/>
+            </wp:cNvGraphicFramePr>
+            <a:graphic xmlns:a="http://schemas.openxmlformats.org/drawingml/2006/main">
+              <a:graphicData uri="http://schemas.openxmlformats.org/drawingml/2006/picture">
+                <pic:pic xmlns:pic="http://schemas.openxmlformats.org/drawingml/2006/picture">
+                  <pic:nvPicPr>
+                    <pic:cNvPr id="0" name="Picture 17"/>
+                    <pic:cNvPicPr>
+                      <a:picLocks noChangeAspect="1" noChangeArrowheads="1"/>
+                    </pic:cNvPicPr>
+                  </pic:nvPicPr>
+                  <pic:blipFill>
+                    <a:blip r:embed="rId50">
+                      <a:extLst>
+                        <a:ext uri="{28A0092B-C50C-407E-A947-70E740481C1C}">
+                          <a14:useLocalDpi xmlns:a14="http://schemas.microsoft.com/office/drawing/2010/main" val="0"/>
+                        </a:ext>
+                      </a:extLst>
+                    </a:blip>
+                    <a:srcRect/>
+                    <a:stretch>
+                      <a:fillRect/>
+                    </a:stretch>
+                  </pic:blipFill>
+                  <pic:spPr bwMode="auto">
+                    <a:xfrm>
+                      <a:off x="0" y="0"/>
+                      <a:ext cx="2003394" cy="651510"/>
+                    </a:xfrm>
+                    <a:prstGeom prst="rect">
+                      <a:avLst/>
+                    </a:prstGeom>
+                    <a:noFill/>
+                    <a:ln>
+                      <a:solidFill>
+                        <a:schemeClr val="tx1"/>
+                      </a:solidFill>
+                    </a:ln>
+                  </pic:spPr>
+                </pic:pic>
+              </a:graphicData>
+            </a:graphic>
+          </wp:inline>
+        </w:drawing>
+      </w:r>
+    </w:p>
+    <w:p>
+      <w:r>
+        <w:t>Below are examples</w:t>
+      </w:r>
+      <w:r>
+        <w:t xml:space="preserve"> (left to right)</w:t>
+      </w:r>
+      <w:r>
+        <w:t xml:space="preserve"> of a varactor diode, Zener diode, and Gunn diode. Note how there is always an arrow </w:t>
+      </w:r>
+      <w:r>
+        <w:t xml:space="preserve">that intersects with something at the middle. This is the key to remembering this type of element. </w:t>
+      </w:r>
+    </w:p>
+    <w:p>
+      <w:r>
+        <w:rPr>
+          <w:noProof/>
+        </w:rPr>
+        <w:drawing>
+          <wp:inline distT="0" distB="0" distL="0" distR="0" wp14:anchorId="56407046" wp14:editId="1E75EB9B">
+            <wp:extent cx="3257550" cy="1250950"/>
+            <wp:effectExtent l="19050" t="19050" r="19050" b="25400"/>
+            <wp:docPr id="1932225300" name="Picture 10"/>
+            <wp:cNvGraphicFramePr>
+              <a:graphicFrameLocks xmlns:a="http://schemas.openxmlformats.org/drawingml/2006/main" noChangeAspect="1"/>
+            </wp:cNvGraphicFramePr>
+            <a:graphic xmlns:a="http://schemas.openxmlformats.org/drawingml/2006/main">
+              <a:graphicData uri="http://schemas.openxmlformats.org/drawingml/2006/picture">
+                <pic:pic xmlns:pic="http://schemas.openxmlformats.org/drawingml/2006/picture">
+                  <pic:nvPicPr>
+                    <pic:cNvPr id="0" name="Picture 19"/>
+                    <pic:cNvPicPr>
+                      <a:picLocks noChangeAspect="1" noChangeArrowheads="1"/>
+                    </pic:cNvPicPr>
+                  </pic:nvPicPr>
+                  <pic:blipFill>
+                    <a:blip r:embed="rId51">
+                      <a:extLst>
+                        <a:ext uri="{28A0092B-C50C-407E-A947-70E740481C1C}">
+                          <a14:useLocalDpi xmlns:a14="http://schemas.microsoft.com/office/drawing/2010/main" val="0"/>
+                        </a:ext>
+                      </a:extLst>
+                    </a:blip>
+                    <a:srcRect/>
+                    <a:stretch>
+                      <a:fillRect/>
+                    </a:stretch>
+                  </pic:blipFill>
+                  <pic:spPr bwMode="auto">
+                    <a:xfrm>
+                      <a:off x="0" y="0"/>
+                      <a:ext cx="3257550" cy="1250950"/>
+                    </a:xfrm>
+                    <a:prstGeom prst="rect">
+                      <a:avLst/>
+                    </a:prstGeom>
+                    <a:noFill/>
+                    <a:ln>
+                      <a:solidFill>
+                        <a:schemeClr val="tx1"/>
+                      </a:solidFill>
+                    </a:ln>
+                  </pic:spPr>
+                </pic:pic>
+              </a:graphicData>
+            </a:graphic>
+          </wp:inline>
+        </w:drawing>
+      </w:r>
+    </w:p>
+    <w:p>
+      <w:r>
+        <w:t xml:space="preserve">The diode shown below is another variation, called a silicon-controlled rectifier (SCR). SCRs usually- but not always- show a circle around the intersection point of the diode (also called a gate). </w:t>
+      </w:r>
+    </w:p>
+    <w:p>
+      <w:r>
+        <w:rPr>
+          <w:noProof/>
+        </w:rPr>
+        <w:drawing>
+          <wp:inline distT="0" distB="0" distL="0" distR="0" wp14:anchorId="359754C3" wp14:editId="0228A6D5">
+            <wp:extent cx="3359150" cy="1447800"/>
+            <wp:effectExtent l="19050" t="19050" r="12700" b="19050"/>
+            <wp:docPr id="941914688" name="Picture 11"/>
+            <wp:cNvGraphicFramePr>
+              <a:graphicFrameLocks xmlns:a="http://schemas.openxmlformats.org/drawingml/2006/main" noChangeAspect="1"/>
+            </wp:cNvGraphicFramePr>
+            <a:graphic xmlns:a="http://schemas.openxmlformats.org/drawingml/2006/main">
+              <a:graphicData uri="http://schemas.openxmlformats.org/drawingml/2006/picture">
+                <pic:pic xmlns:pic="http://schemas.openxmlformats.org/drawingml/2006/picture">
+                  <pic:nvPicPr>
+                    <pic:cNvPr id="0" name="Picture 21"/>
+                    <pic:cNvPicPr>
+                      <a:picLocks noChangeAspect="1" noChangeArrowheads="1"/>
+                    </pic:cNvPicPr>
+                  </pic:nvPicPr>
+                  <pic:blipFill>
+                    <a:blip r:embed="rId52">
+                      <a:extLst>
+                        <a:ext uri="{28A0092B-C50C-407E-A947-70E740481C1C}">
+                          <a14:useLocalDpi xmlns:a14="http://schemas.microsoft.com/office/drawing/2010/main" val="0"/>
+                        </a:ext>
+                      </a:extLst>
+                    </a:blip>
+                    <a:srcRect/>
+                    <a:stretch>
+                      <a:fillRect/>
+                    </a:stretch>
+                  </pic:blipFill>
+                  <pic:spPr bwMode="auto">
+                    <a:xfrm>
+                      <a:off x="0" y="0"/>
+                      <a:ext cx="3359150" cy="1447800"/>
+                    </a:xfrm>
+                    <a:prstGeom prst="rect">
+                      <a:avLst/>
+                    </a:prstGeom>
+                    <a:noFill/>
+                    <a:ln>
+                      <a:solidFill>
+                        <a:schemeClr val="tx1"/>
+                      </a:solidFill>
+                    </a:ln>
+                  </pic:spPr>
+                </pic:pic>
+              </a:graphicData>
+            </a:graphic>
+          </wp:inline>
+        </w:drawing>
+      </w:r>
+    </w:p>
+    <w:p/>
+    <w:p/>
+    <w:p/>
+    <w:p/>
+    <w:p/>
+    <w:p/>
+    <w:p/>
+    <w:p/>
+    <w:p/>
+    <w:p>
+      <w:r>
+        <w:lastRenderedPageBreak/>
+        <w:t xml:space="preserve">The symbol below shows two bipolar transistors. The difference between them is due to the arrow direction. </w:t>
+      </w:r>
+      <w:r>
+        <w:t>In the PNP device, the arrow points into the straight line for the base electrode. In the NPN device, the arrow points outward from the base. Occasionally, the circle that surrounds the base, emitter, and collector leads is omitted from the bipolar transistor symbol.</w:t>
+      </w:r>
+    </w:p>
+    <w:p>
+      <w:r>
+        <w:rPr>
+          <w:noProof/>
+        </w:rPr>
+        <w:drawing>
+          <wp:inline distT="0" distB="0" distL="0" distR="0" wp14:anchorId="1E754FBE" wp14:editId="06D8F737">
+            <wp:extent cx="3848100" cy="2012950"/>
+            <wp:effectExtent l="19050" t="19050" r="19050" b="25400"/>
+            <wp:docPr id="440624122" name="Picture 12"/>
+            <wp:cNvGraphicFramePr>
+              <a:graphicFrameLocks xmlns:a="http://schemas.openxmlformats.org/drawingml/2006/main" noChangeAspect="1"/>
+            </wp:cNvGraphicFramePr>
+            <a:graphic xmlns:a="http://schemas.openxmlformats.org/drawingml/2006/main">
+              <a:graphicData uri="http://schemas.openxmlformats.org/drawingml/2006/picture">
+                <pic:pic xmlns:pic="http://schemas.openxmlformats.org/drawingml/2006/picture">
+                  <pic:nvPicPr>
+                    <pic:cNvPr id="0" name="Picture 23"/>
+                    <pic:cNvPicPr>
+                      <a:picLocks noChangeAspect="1" noChangeArrowheads="1"/>
+                    </pic:cNvPicPr>
+                  </pic:nvPicPr>
+                  <pic:blipFill>
+                    <a:blip r:embed="rId53">
+                      <a:extLst>
+                        <a:ext uri="{28A0092B-C50C-407E-A947-70E740481C1C}">
+                          <a14:useLocalDpi xmlns:a14="http://schemas.microsoft.com/office/drawing/2010/main" val="0"/>
+                        </a:ext>
+                      </a:extLst>
+                    </a:blip>
+                    <a:srcRect/>
+                    <a:stretch>
+                      <a:fillRect/>
+                    </a:stretch>
+                  </pic:blipFill>
+                  <pic:spPr bwMode="auto">
+                    <a:xfrm>
+                      <a:off x="0" y="0"/>
+                      <a:ext cx="3848100" cy="2012950"/>
+                    </a:xfrm>
+                    <a:prstGeom prst="rect">
+                      <a:avLst/>
+                    </a:prstGeom>
+                    <a:noFill/>
+                    <a:ln>
+                      <a:solidFill>
+                        <a:schemeClr val="tx1"/>
+                      </a:solidFill>
+                    </a:ln>
+                  </pic:spPr>
+                </pic:pic>
+              </a:graphicData>
+            </a:graphic>
+          </wp:inline>
+        </w:drawing>
+      </w:r>
+    </w:p>
+    <w:p>
+      <w:r>
+        <w:t xml:space="preserve">These are some other variations on a transistor. Notice that they all show some kind of gate in the middle that shows to the left of the conductor. </w:t>
+      </w:r>
+    </w:p>
+    <w:p>
+      <w:r>
+        <w:rPr>
+          <w:noProof/>
+        </w:rPr>
+        <w:drawing>
+          <wp:inline distT="0" distB="0" distL="0" distR="0" wp14:anchorId="1794078D" wp14:editId="1FB480BF">
+            <wp:extent cx="3797300" cy="3469433"/>
+            <wp:effectExtent l="19050" t="19050" r="12700" b="17145"/>
+            <wp:docPr id="1370280998" name="Picture 13"/>
+            <wp:cNvGraphicFramePr>
+              <a:graphicFrameLocks xmlns:a="http://schemas.openxmlformats.org/drawingml/2006/main" noChangeAspect="1"/>
+            </wp:cNvGraphicFramePr>
+            <a:graphic xmlns:a="http://schemas.openxmlformats.org/drawingml/2006/main">
+              <a:graphicData uri="http://schemas.openxmlformats.org/drawingml/2006/picture">
+                <pic:pic xmlns:pic="http://schemas.openxmlformats.org/drawingml/2006/picture">
+                  <pic:nvPicPr>
+                    <pic:cNvPr id="0" name="Picture 25"/>
+                    <pic:cNvPicPr>
+                      <a:picLocks noChangeAspect="1" noChangeArrowheads="1"/>
+                    </pic:cNvPicPr>
+                  </pic:nvPicPr>
+                  <pic:blipFill>
+                    <a:blip r:embed="rId54">
+                      <a:extLst>
+                        <a:ext uri="{28A0092B-C50C-407E-A947-70E740481C1C}">
+                          <a14:useLocalDpi xmlns:a14="http://schemas.microsoft.com/office/drawing/2010/main" val="0"/>
+                        </a:ext>
+                      </a:extLst>
+                    </a:blip>
+                    <a:srcRect/>
+                    <a:stretch>
+                      <a:fillRect/>
+                    </a:stretch>
+                  </pic:blipFill>
+                  <pic:spPr bwMode="auto">
+                    <a:xfrm>
+                      <a:off x="0" y="0"/>
+                      <a:ext cx="3806547" cy="3477882"/>
+                    </a:xfrm>
+                    <a:prstGeom prst="rect">
+                      <a:avLst/>
+                    </a:prstGeom>
+                    <a:noFill/>
+                    <a:ln>
+                      <a:solidFill>
+                        <a:schemeClr val="tx1"/>
+                      </a:solidFill>
+                    </a:ln>
+                  </pic:spPr>
+                </pic:pic>
+              </a:graphicData>
+            </a:graphic>
+          </wp:inline>
+        </w:drawing>
+      </w:r>
+    </w:p>
     <w:p/>
     <w:sectPr>
       <w:pgSz w:w="12240" w:h="15840"/>
@@ -3400,4 +4268,16 @@
     </a:ext>
   </a:extLst>
 </a:theme>
+</file>
+
+<file path=customXml/item1.xml><?xml version="1.0" encoding="utf-8"?>
+<b:Sources xmlns:b="http://schemas.openxmlformats.org/officeDocument/2006/bibliography" xmlns="http://schemas.openxmlformats.org/officeDocument/2006/bibliography" SelectedStyle="\APASixthEditionOfficeOnline.xsl" StyleName="APA" Version="6"/>
+</file>
+
+<file path=customXml/itemProps1.xml><?xml version="1.0" encoding="utf-8"?>
+<ds:datastoreItem xmlns:ds="http://schemas.openxmlformats.org/officeDocument/2006/customXml" ds:itemID="{7170858C-AA0E-4003-8D84-F97986AAE7F1}">
+  <ds:schemaRefs>
+    <ds:schemaRef ds:uri="http://schemas.openxmlformats.org/officeDocument/2006/bibliography"/>
+  </ds:schemaRefs>
+</ds:datastoreItem>
 </file>
</xml_diff>

<commit_message>
Added info to schmetic notes
</commit_message>
<xml_diff>
--- a/Schematic Reading Notes.docx
+++ b/Schematic Reading Notes.docx
@@ -4169,6 +4169,2063 @@
                     <a:xfrm>
                       <a:off x="0" y="0"/>
                       <a:ext cx="1330361" cy="1379817"/>
+                    </a:xfrm>
+                    <a:prstGeom prst="rect">
+                      <a:avLst/>
+                    </a:prstGeom>
+                    <a:noFill/>
+                    <a:ln>
+                      <a:solidFill>
+                        <a:schemeClr val="tx1"/>
+                      </a:solidFill>
+                    </a:ln>
+                  </pic:spPr>
+                </pic:pic>
+              </a:graphicData>
+            </a:graphic>
+          </wp:inline>
+        </w:drawing>
+      </w:r>
+    </w:p>
+    <w:p>
+      <w:r>
+        <w:lastRenderedPageBreak/>
+        <w:t>A cell or battery is often used as a power source for electronic circuits.</w:t>
+      </w:r>
+      <w:r>
+        <w:t xml:space="preserve"> </w:t>
+      </w:r>
+      <w:r>
+        <w:t>Electrochemical batteries with higher voltage outputs comprise multiple cells connected in series (negative-to-positive in a chain or string); the schematic representation for a multicell battery takes this design into account</w:t>
+      </w:r>
+      <w:r>
+        <w:t>.</w:t>
+      </w:r>
+    </w:p>
+    <w:p>
+      <w:r>
+        <w:rPr>
+          <w:noProof/>
+        </w:rPr>
+        <w:drawing>
+          <wp:inline distT="0" distB="0" distL="0" distR="0" wp14:anchorId="6EA5C024" wp14:editId="5D5D46F7">
+            <wp:extent cx="2857259" cy="2106241"/>
+            <wp:effectExtent l="19050" t="19050" r="19685" b="27940"/>
+            <wp:docPr id="1559132231" name="Picture 1"/>
+            <wp:cNvGraphicFramePr>
+              <a:graphicFrameLocks xmlns:a="http://schemas.openxmlformats.org/drawingml/2006/main" noChangeAspect="1"/>
+            </wp:cNvGraphicFramePr>
+            <a:graphic xmlns:a="http://schemas.openxmlformats.org/drawingml/2006/main">
+              <a:graphicData uri="http://schemas.openxmlformats.org/drawingml/2006/picture">
+                <pic:pic xmlns:pic="http://schemas.openxmlformats.org/drawingml/2006/picture">
+                  <pic:nvPicPr>
+                    <pic:cNvPr id="0" name="Picture 1"/>
+                    <pic:cNvPicPr>
+                      <a:picLocks noChangeAspect="1" noChangeArrowheads="1"/>
+                    </pic:cNvPicPr>
+                  </pic:nvPicPr>
+                  <pic:blipFill>
+                    <a:blip r:embed="rId65">
+                      <a:extLst>
+                        <a:ext uri="{28A0092B-C50C-407E-A947-70E740481C1C}">
+                          <a14:useLocalDpi xmlns:a14="http://schemas.microsoft.com/office/drawing/2010/main" val="0"/>
+                        </a:ext>
+                      </a:extLst>
+                    </a:blip>
+                    <a:srcRect/>
+                    <a:stretch>
+                      <a:fillRect/>
+                    </a:stretch>
+                  </pic:blipFill>
+                  <pic:spPr bwMode="auto">
+                    <a:xfrm>
+                      <a:off x="0" y="0"/>
+                      <a:ext cx="2862320" cy="2109972"/>
+                    </a:xfrm>
+                    <a:prstGeom prst="rect">
+                      <a:avLst/>
+                    </a:prstGeom>
+                    <a:noFill/>
+                    <a:ln>
+                      <a:solidFill>
+                        <a:schemeClr val="tx1"/>
+                      </a:solidFill>
+                    </a:ln>
+                  </pic:spPr>
+                </pic:pic>
+              </a:graphicData>
+            </a:graphic>
+          </wp:inline>
+        </w:drawing>
+      </w:r>
+    </w:p>
+    <w:p>
+      <w:r>
+        <w:t>If a circuit calls for the use of three individual, discrete single-cell batteries in a series connection, you might draw three cell symbols in series with wire conductor symbols between them</w:t>
+      </w:r>
+      <w:r>
+        <w:t xml:space="preserve">. </w:t>
+      </w:r>
+    </w:p>
+    <w:p>
+      <w:r>
+        <w:rPr>
+          <w:noProof/>
+        </w:rPr>
+        <w:drawing>
+          <wp:inline distT="0" distB="0" distL="0" distR="0" wp14:anchorId="5AAC83A3" wp14:editId="1736823F">
+            <wp:extent cx="3044190" cy="741045"/>
+            <wp:effectExtent l="19050" t="19050" r="22860" b="20955"/>
+            <wp:docPr id="2093667389" name="Picture 2"/>
+            <wp:cNvGraphicFramePr>
+              <a:graphicFrameLocks xmlns:a="http://schemas.openxmlformats.org/drawingml/2006/main" noChangeAspect="1"/>
+            </wp:cNvGraphicFramePr>
+            <a:graphic xmlns:a="http://schemas.openxmlformats.org/drawingml/2006/main">
+              <a:graphicData uri="http://schemas.openxmlformats.org/drawingml/2006/picture">
+                <pic:pic xmlns:pic="http://schemas.openxmlformats.org/drawingml/2006/picture">
+                  <pic:nvPicPr>
+                    <pic:cNvPr id="0" name="Picture 3"/>
+                    <pic:cNvPicPr>
+                      <a:picLocks noChangeAspect="1" noChangeArrowheads="1"/>
+                    </pic:cNvPicPr>
+                  </pic:nvPicPr>
+                  <pic:blipFill>
+                    <a:blip r:embed="rId66">
+                      <a:extLst>
+                        <a:ext uri="{28A0092B-C50C-407E-A947-70E740481C1C}">
+                          <a14:useLocalDpi xmlns:a14="http://schemas.microsoft.com/office/drawing/2010/main" val="0"/>
+                        </a:ext>
+                      </a:extLst>
+                    </a:blip>
+                    <a:srcRect/>
+                    <a:stretch>
+                      <a:fillRect/>
+                    </a:stretch>
+                  </pic:blipFill>
+                  <pic:spPr bwMode="auto">
+                    <a:xfrm>
+                      <a:off x="0" y="0"/>
+                      <a:ext cx="3044190" cy="741045"/>
+                    </a:xfrm>
+                    <a:prstGeom prst="rect">
+                      <a:avLst/>
+                    </a:prstGeom>
+                    <a:noFill/>
+                    <a:ln>
+                      <a:solidFill>
+                        <a:schemeClr val="tx1"/>
+                      </a:solidFill>
+                    </a:ln>
+                  </pic:spPr>
+                </pic:pic>
+              </a:graphicData>
+            </a:graphic>
+          </wp:inline>
+        </w:drawing>
+      </w:r>
+    </w:p>
+    <w:p>
+      <w:r>
+        <w:rPr>
+          <w:noProof/>
+        </w:rPr>
+        <w:drawing>
+          <wp:inline distT="0" distB="0" distL="0" distR="0" wp14:anchorId="5D5C0FEA" wp14:editId="6301D907">
+            <wp:extent cx="5943600" cy="2684145"/>
+            <wp:effectExtent l="19050" t="19050" r="19050" b="20955"/>
+            <wp:docPr id="1003287462" name="Picture 1"/>
+            <wp:cNvGraphicFramePr>
+              <a:graphicFrameLocks xmlns:a="http://schemas.openxmlformats.org/drawingml/2006/main" noChangeAspect="1"/>
+            </wp:cNvGraphicFramePr>
+            <a:graphic xmlns:a="http://schemas.openxmlformats.org/drawingml/2006/main">
+              <a:graphicData uri="http://schemas.openxmlformats.org/drawingml/2006/picture">
+                <pic:pic xmlns:pic="http://schemas.openxmlformats.org/drawingml/2006/picture">
+                  <pic:nvPicPr>
+                    <pic:cNvPr id="0" name="Picture 1"/>
+                    <pic:cNvPicPr>
+                      <a:picLocks noChangeAspect="1" noChangeArrowheads="1"/>
+                    </pic:cNvPicPr>
+                  </pic:nvPicPr>
+                  <pic:blipFill>
+                    <a:blip r:embed="rId67">
+                      <a:extLst>
+                        <a:ext uri="{28A0092B-C50C-407E-A947-70E740481C1C}">
+                          <a14:useLocalDpi xmlns:a14="http://schemas.microsoft.com/office/drawing/2010/main" val="0"/>
+                        </a:ext>
+                      </a:extLst>
+                    </a:blip>
+                    <a:srcRect/>
+                    <a:stretch>
+                      <a:fillRect/>
+                    </a:stretch>
+                  </pic:blipFill>
+                  <pic:spPr bwMode="auto">
+                    <a:xfrm>
+                      <a:off x="0" y="0"/>
+                      <a:ext cx="5943600" cy="2684145"/>
+                    </a:xfrm>
+                    <a:prstGeom prst="rect">
+                      <a:avLst/>
+                    </a:prstGeom>
+                    <a:noFill/>
+                    <a:ln>
+                      <a:solidFill>
+                        <a:schemeClr val="tx1"/>
+                      </a:solidFill>
+                    </a:ln>
+                  </pic:spPr>
+                </pic:pic>
+              </a:graphicData>
+            </a:graphic>
+          </wp:inline>
+        </w:drawing>
+      </w:r>
+    </w:p>
+    <w:p>
+      <w:r>
+        <w:rPr>
+          <w:noProof/>
+        </w:rPr>
+        <w:lastRenderedPageBreak/>
+        <w:drawing>
+          <wp:inline distT="0" distB="0" distL="0" distR="0" wp14:anchorId="6B84BB64" wp14:editId="0731BDDF">
+            <wp:extent cx="3744595" cy="3432175"/>
+            <wp:effectExtent l="19050" t="19050" r="27305" b="15875"/>
+            <wp:docPr id="1795184712" name="Picture 3"/>
+            <wp:cNvGraphicFramePr>
+              <a:graphicFrameLocks xmlns:a="http://schemas.openxmlformats.org/drawingml/2006/main" noChangeAspect="1"/>
+            </wp:cNvGraphicFramePr>
+            <a:graphic xmlns:a="http://schemas.openxmlformats.org/drawingml/2006/main">
+              <a:graphicData uri="http://schemas.openxmlformats.org/drawingml/2006/picture">
+                <pic:pic xmlns:pic="http://schemas.openxmlformats.org/drawingml/2006/picture">
+                  <pic:nvPicPr>
+                    <pic:cNvPr id="0" name="Picture 5"/>
+                    <pic:cNvPicPr>
+                      <a:picLocks noChangeAspect="1" noChangeArrowheads="1"/>
+                    </pic:cNvPicPr>
+                  </pic:nvPicPr>
+                  <pic:blipFill>
+                    <a:blip r:embed="rId68">
+                      <a:extLst>
+                        <a:ext uri="{28A0092B-C50C-407E-A947-70E740481C1C}">
+                          <a14:useLocalDpi xmlns:a14="http://schemas.microsoft.com/office/drawing/2010/main" val="0"/>
+                        </a:ext>
+                      </a:extLst>
+                    </a:blip>
+                    <a:srcRect/>
+                    <a:stretch>
+                      <a:fillRect/>
+                    </a:stretch>
+                  </pic:blipFill>
+                  <pic:spPr bwMode="auto">
+                    <a:xfrm>
+                      <a:off x="0" y="0"/>
+                      <a:ext cx="3744595" cy="3432175"/>
+                    </a:xfrm>
+                    <a:prstGeom prst="rect">
+                      <a:avLst/>
+                    </a:prstGeom>
+                    <a:noFill/>
+                    <a:ln>
+                      <a:solidFill>
+                        <a:schemeClr val="tx1"/>
+                      </a:solidFill>
+                    </a:ln>
+                  </pic:spPr>
+                </pic:pic>
+              </a:graphicData>
+            </a:graphic>
+          </wp:inline>
+        </w:drawing>
+      </w:r>
+    </w:p>
+    <w:p>
+      <w:r>
+        <w:t xml:space="preserve">Note: the following graphics were added because the text these notes were pulled from excluded some electronic symbols. </w:t>
+      </w:r>
+    </w:p>
+    <w:p>
+      <w:r>
+        <w:t>General Circuit Symbols</w:t>
+      </w:r>
+    </w:p>
+    <w:p>
+      <w:r>
+        <w:rPr>
+          <w:noProof/>
+        </w:rPr>
+        <w:drawing>
+          <wp:inline distT="0" distB="0" distL="0" distR="0" wp14:anchorId="0A74F2EE" wp14:editId="0A0AA2EA">
+            <wp:extent cx="3837305" cy="2639060"/>
+            <wp:effectExtent l="19050" t="19050" r="10795" b="27940"/>
+            <wp:docPr id="1518526198" name="Picture 1"/>
+            <wp:cNvGraphicFramePr>
+              <a:graphicFrameLocks xmlns:a="http://schemas.openxmlformats.org/drawingml/2006/main" noChangeAspect="1"/>
+            </wp:cNvGraphicFramePr>
+            <a:graphic xmlns:a="http://schemas.openxmlformats.org/drawingml/2006/main">
+              <a:graphicData uri="http://schemas.openxmlformats.org/drawingml/2006/picture">
+                <pic:pic xmlns:pic="http://schemas.openxmlformats.org/drawingml/2006/picture">
+                  <pic:nvPicPr>
+                    <pic:cNvPr id="0" name="Picture 1"/>
+                    <pic:cNvPicPr>
+                      <a:picLocks noChangeAspect="1" noChangeArrowheads="1"/>
+                    </pic:cNvPicPr>
+                  </pic:nvPicPr>
+                  <pic:blipFill>
+                    <a:blip r:embed="rId69">
+                      <a:extLst>
+                        <a:ext uri="{28A0092B-C50C-407E-A947-70E740481C1C}">
+                          <a14:useLocalDpi xmlns:a14="http://schemas.microsoft.com/office/drawing/2010/main" val="0"/>
+                        </a:ext>
+                      </a:extLst>
+                    </a:blip>
+                    <a:srcRect/>
+                    <a:stretch>
+                      <a:fillRect/>
+                    </a:stretch>
+                  </pic:blipFill>
+                  <pic:spPr bwMode="auto">
+                    <a:xfrm>
+                      <a:off x="0" y="0"/>
+                      <a:ext cx="3837305" cy="2639060"/>
+                    </a:xfrm>
+                    <a:prstGeom prst="rect">
+                      <a:avLst/>
+                    </a:prstGeom>
+                    <a:noFill/>
+                    <a:ln>
+                      <a:solidFill>
+                        <a:schemeClr val="tx1"/>
+                      </a:solidFill>
+                    </a:ln>
+                  </pic:spPr>
+                </pic:pic>
+              </a:graphicData>
+            </a:graphic>
+          </wp:inline>
+        </w:drawing>
+      </w:r>
+    </w:p>
+    <w:p/>
+    <w:p/>
+    <w:p/>
+    <w:p/>
+    <w:p>
+      <w:r>
+        <w:lastRenderedPageBreak/>
+        <w:t>Wire Symbols</w:t>
+      </w:r>
+    </w:p>
+    <w:p>
+      <w:r>
+        <w:rPr>
+          <w:noProof/>
+        </w:rPr>
+        <w:drawing>
+          <wp:inline distT="0" distB="0" distL="0" distR="0" wp14:anchorId="756BA40B" wp14:editId="734D2959">
+            <wp:extent cx="4189730" cy="920115"/>
+            <wp:effectExtent l="19050" t="19050" r="20320" b="13335"/>
+            <wp:docPr id="296885527" name="Picture 2"/>
+            <wp:cNvGraphicFramePr>
+              <a:graphicFrameLocks xmlns:a="http://schemas.openxmlformats.org/drawingml/2006/main" noChangeAspect="1"/>
+            </wp:cNvGraphicFramePr>
+            <a:graphic xmlns:a="http://schemas.openxmlformats.org/drawingml/2006/main">
+              <a:graphicData uri="http://schemas.openxmlformats.org/drawingml/2006/picture">
+                <pic:pic xmlns:pic="http://schemas.openxmlformats.org/drawingml/2006/picture">
+                  <pic:nvPicPr>
+                    <pic:cNvPr id="0" name="Picture 3"/>
+                    <pic:cNvPicPr>
+                      <a:picLocks noChangeAspect="1" noChangeArrowheads="1"/>
+                    </pic:cNvPicPr>
+                  </pic:nvPicPr>
+                  <pic:blipFill>
+                    <a:blip r:embed="rId70">
+                      <a:extLst>
+                        <a:ext uri="{28A0092B-C50C-407E-A947-70E740481C1C}">
+                          <a14:useLocalDpi xmlns:a14="http://schemas.microsoft.com/office/drawing/2010/main" val="0"/>
+                        </a:ext>
+                      </a:extLst>
+                    </a:blip>
+                    <a:srcRect/>
+                    <a:stretch>
+                      <a:fillRect/>
+                    </a:stretch>
+                  </pic:blipFill>
+                  <pic:spPr bwMode="auto">
+                    <a:xfrm>
+                      <a:off x="0" y="0"/>
+                      <a:ext cx="4189730" cy="920115"/>
+                    </a:xfrm>
+                    <a:prstGeom prst="rect">
+                      <a:avLst/>
+                    </a:prstGeom>
+                    <a:noFill/>
+                    <a:ln>
+                      <a:solidFill>
+                        <a:schemeClr val="tx1"/>
+                      </a:solidFill>
+                    </a:ln>
+                  </pic:spPr>
+                </pic:pic>
+              </a:graphicData>
+            </a:graphic>
+          </wp:inline>
+        </w:drawing>
+      </w:r>
+    </w:p>
+    <w:p/>
+    <w:p>
+      <w:r>
+        <w:t>Switch Symbols</w:t>
+      </w:r>
+    </w:p>
+    <w:p>
+      <w:r>
+        <w:rPr>
+          <w:noProof/>
+        </w:rPr>
+        <w:drawing>
+          <wp:inline distT="0" distB="0" distL="0" distR="0" wp14:anchorId="4A4F808A" wp14:editId="5ADB4431">
+            <wp:extent cx="5943600" cy="1361440"/>
+            <wp:effectExtent l="19050" t="19050" r="19050" b="10160"/>
+            <wp:docPr id="635904362" name="Picture 3"/>
+            <wp:cNvGraphicFramePr>
+              <a:graphicFrameLocks xmlns:a="http://schemas.openxmlformats.org/drawingml/2006/main" noChangeAspect="1"/>
+            </wp:cNvGraphicFramePr>
+            <a:graphic xmlns:a="http://schemas.openxmlformats.org/drawingml/2006/main">
+              <a:graphicData uri="http://schemas.openxmlformats.org/drawingml/2006/picture">
+                <pic:pic xmlns:pic="http://schemas.openxmlformats.org/drawingml/2006/picture">
+                  <pic:nvPicPr>
+                    <pic:cNvPr id="0" name="Picture 5"/>
+                    <pic:cNvPicPr>
+                      <a:picLocks noChangeAspect="1" noChangeArrowheads="1"/>
+                    </pic:cNvPicPr>
+                  </pic:nvPicPr>
+                  <pic:blipFill>
+                    <a:blip r:embed="rId71">
+                      <a:extLst>
+                        <a:ext uri="{28A0092B-C50C-407E-A947-70E740481C1C}">
+                          <a14:useLocalDpi xmlns:a14="http://schemas.microsoft.com/office/drawing/2010/main" val="0"/>
+                        </a:ext>
+                      </a:extLst>
+                    </a:blip>
+                    <a:srcRect/>
+                    <a:stretch>
+                      <a:fillRect/>
+                    </a:stretch>
+                  </pic:blipFill>
+                  <pic:spPr bwMode="auto">
+                    <a:xfrm>
+                      <a:off x="0" y="0"/>
+                      <a:ext cx="5943600" cy="1361440"/>
+                    </a:xfrm>
+                    <a:prstGeom prst="rect">
+                      <a:avLst/>
+                    </a:prstGeom>
+                    <a:noFill/>
+                    <a:ln>
+                      <a:solidFill>
+                        <a:schemeClr val="tx1"/>
+                      </a:solidFill>
+                    </a:ln>
+                  </pic:spPr>
+                </pic:pic>
+              </a:graphicData>
+            </a:graphic>
+          </wp:inline>
+        </w:drawing>
+      </w:r>
+    </w:p>
+    <w:p/>
+    <w:p>
+      <w:r>
+        <w:t>Power Source Symbols</w:t>
+      </w:r>
+    </w:p>
+    <w:p>
+      <w:r>
+        <w:rPr>
+          <w:noProof/>
+        </w:rPr>
+        <w:drawing>
+          <wp:inline distT="0" distB="0" distL="0" distR="0" wp14:anchorId="0A40BF19" wp14:editId="54749DEA">
+            <wp:extent cx="1360170" cy="868045"/>
+            <wp:effectExtent l="19050" t="19050" r="11430" b="27305"/>
+            <wp:docPr id="1037938760" name="Picture 4"/>
+            <wp:cNvGraphicFramePr>
+              <a:graphicFrameLocks xmlns:a="http://schemas.openxmlformats.org/drawingml/2006/main" noChangeAspect="1"/>
+            </wp:cNvGraphicFramePr>
+            <a:graphic xmlns:a="http://schemas.openxmlformats.org/drawingml/2006/main">
+              <a:graphicData uri="http://schemas.openxmlformats.org/drawingml/2006/picture">
+                <pic:pic xmlns:pic="http://schemas.openxmlformats.org/drawingml/2006/picture">
+                  <pic:nvPicPr>
+                    <pic:cNvPr id="0" name="Picture 7"/>
+                    <pic:cNvPicPr>
+                      <a:picLocks noChangeAspect="1" noChangeArrowheads="1"/>
+                    </pic:cNvPicPr>
+                  </pic:nvPicPr>
+                  <pic:blipFill>
+                    <a:blip r:embed="rId72">
+                      <a:extLst>
+                        <a:ext uri="{28A0092B-C50C-407E-A947-70E740481C1C}">
+                          <a14:useLocalDpi xmlns:a14="http://schemas.microsoft.com/office/drawing/2010/main" val="0"/>
+                        </a:ext>
+                      </a:extLst>
+                    </a:blip>
+                    <a:srcRect/>
+                    <a:stretch>
+                      <a:fillRect/>
+                    </a:stretch>
+                  </pic:blipFill>
+                  <pic:spPr bwMode="auto">
+                    <a:xfrm>
+                      <a:off x="0" y="0"/>
+                      <a:ext cx="1360170" cy="868045"/>
+                    </a:xfrm>
+                    <a:prstGeom prst="rect">
+                      <a:avLst/>
+                    </a:prstGeom>
+                    <a:noFill/>
+                    <a:ln>
+                      <a:solidFill>
+                        <a:schemeClr val="tx1"/>
+                      </a:solidFill>
+                    </a:ln>
+                  </pic:spPr>
+                </pic:pic>
+              </a:graphicData>
+            </a:graphic>
+          </wp:inline>
+        </w:drawing>
+      </w:r>
+    </w:p>
+    <w:p/>
+    <w:p>
+      <w:r>
+        <w:t>Ground Symbols</w:t>
+      </w:r>
+    </w:p>
+    <w:p>
+      <w:r>
+        <w:rPr>
+          <w:noProof/>
+        </w:rPr>
+        <w:drawing>
+          <wp:inline distT="0" distB="0" distL="0" distR="0" wp14:anchorId="5B6003F8" wp14:editId="0F67812F">
+            <wp:extent cx="2037080" cy="786765"/>
+            <wp:effectExtent l="19050" t="19050" r="20320" b="13335"/>
+            <wp:docPr id="1016312620" name="Picture 5"/>
+            <wp:cNvGraphicFramePr>
+              <a:graphicFrameLocks xmlns:a="http://schemas.openxmlformats.org/drawingml/2006/main" noChangeAspect="1"/>
+            </wp:cNvGraphicFramePr>
+            <a:graphic xmlns:a="http://schemas.openxmlformats.org/drawingml/2006/main">
+              <a:graphicData uri="http://schemas.openxmlformats.org/drawingml/2006/picture">
+                <pic:pic xmlns:pic="http://schemas.openxmlformats.org/drawingml/2006/picture">
+                  <pic:nvPicPr>
+                    <pic:cNvPr id="0" name="Picture 9"/>
+                    <pic:cNvPicPr>
+                      <a:picLocks noChangeAspect="1" noChangeArrowheads="1"/>
+                    </pic:cNvPicPr>
+                  </pic:nvPicPr>
+                  <pic:blipFill>
+                    <a:blip r:embed="rId73">
+                      <a:extLst>
+                        <a:ext uri="{28A0092B-C50C-407E-A947-70E740481C1C}">
+                          <a14:useLocalDpi xmlns:a14="http://schemas.microsoft.com/office/drawing/2010/main" val="0"/>
+                        </a:ext>
+                      </a:extLst>
+                    </a:blip>
+                    <a:srcRect/>
+                    <a:stretch>
+                      <a:fillRect/>
+                    </a:stretch>
+                  </pic:blipFill>
+                  <pic:spPr bwMode="auto">
+                    <a:xfrm>
+                      <a:off x="0" y="0"/>
+                      <a:ext cx="2037080" cy="786765"/>
+                    </a:xfrm>
+                    <a:prstGeom prst="rect">
+                      <a:avLst/>
+                    </a:prstGeom>
+                    <a:noFill/>
+                    <a:ln>
+                      <a:solidFill>
+                        <a:schemeClr val="tx1"/>
+                      </a:solidFill>
+                    </a:ln>
+                  </pic:spPr>
+                </pic:pic>
+              </a:graphicData>
+            </a:graphic>
+          </wp:inline>
+        </w:drawing>
+      </w:r>
+    </w:p>
+    <w:p/>
+    <w:p/>
+    <w:p/>
+    <w:p/>
+    <w:p/>
+    <w:p/>
+    <w:p/>
+    <w:p/>
+    <w:p>
+      <w:r>
+        <w:t>Resistor Symbols</w:t>
+      </w:r>
+    </w:p>
+    <w:p>
+      <w:r>
+        <w:rPr>
+          <w:noProof/>
+        </w:rPr>
+        <w:drawing>
+          <wp:inline distT="0" distB="0" distL="0" distR="0" wp14:anchorId="76E088E1" wp14:editId="642EF478">
+            <wp:extent cx="3304134" cy="3188825"/>
+            <wp:effectExtent l="19050" t="19050" r="10795" b="12065"/>
+            <wp:docPr id="2085042832" name="Picture 6"/>
+            <wp:cNvGraphicFramePr>
+              <a:graphicFrameLocks xmlns:a="http://schemas.openxmlformats.org/drawingml/2006/main" noChangeAspect="1"/>
+            </wp:cNvGraphicFramePr>
+            <a:graphic xmlns:a="http://schemas.openxmlformats.org/drawingml/2006/main">
+              <a:graphicData uri="http://schemas.openxmlformats.org/drawingml/2006/picture">
+                <pic:pic xmlns:pic="http://schemas.openxmlformats.org/drawingml/2006/picture">
+                  <pic:nvPicPr>
+                    <pic:cNvPr id="0" name="Picture 11"/>
+                    <pic:cNvPicPr>
+                      <a:picLocks noChangeAspect="1" noChangeArrowheads="1"/>
+                    </pic:cNvPicPr>
+                  </pic:nvPicPr>
+                  <pic:blipFill rotWithShape="1">
+                    <a:blip r:embed="rId74">
+                      <a:extLst>
+                        <a:ext uri="{28A0092B-C50C-407E-A947-70E740481C1C}">
+                          <a14:useLocalDpi xmlns:a14="http://schemas.microsoft.com/office/drawing/2010/main" val="0"/>
+                        </a:ext>
+                      </a:extLst>
+                    </a:blip>
+                    <a:srcRect t="2080" b="2420"/>
+                    <a:stretch/>
+                  </pic:blipFill>
+                  <pic:spPr bwMode="auto">
+                    <a:xfrm>
+                      <a:off x="0" y="0"/>
+                      <a:ext cx="3304540" cy="3189217"/>
+                    </a:xfrm>
+                    <a:prstGeom prst="rect">
+                      <a:avLst/>
+                    </a:prstGeom>
+                    <a:noFill/>
+                    <a:ln>
+                      <a:solidFill>
+                        <a:schemeClr val="tx1"/>
+                      </a:solidFill>
+                    </a:ln>
+                    <a:extLst>
+                      <a:ext uri="{53640926-AAD7-44D8-BBD7-CCE9431645EC}">
+                        <a14:shadowObscured xmlns:a14="http://schemas.microsoft.com/office/drawing/2010/main"/>
+                      </a:ext>
+                    </a:extLst>
+                  </pic:spPr>
+                </pic:pic>
+              </a:graphicData>
+            </a:graphic>
+          </wp:inline>
+        </w:drawing>
+      </w:r>
+    </w:p>
+    <w:p/>
+    <w:p>
+      <w:r>
+        <w:t>Capacitor &amp; Condenser Symbols</w:t>
+      </w:r>
+    </w:p>
+    <w:p>
+      <w:r>
+        <w:rPr>
+          <w:noProof/>
+        </w:rPr>
+        <w:drawing>
+          <wp:inline distT="0" distB="0" distL="0" distR="0" wp14:anchorId="48F31364" wp14:editId="0BBE8098">
+            <wp:extent cx="5243195" cy="2992120"/>
+            <wp:effectExtent l="19050" t="19050" r="14605" b="17780"/>
+            <wp:docPr id="2034894207" name="Picture 7"/>
+            <wp:cNvGraphicFramePr>
+              <a:graphicFrameLocks xmlns:a="http://schemas.openxmlformats.org/drawingml/2006/main" noChangeAspect="1"/>
+            </wp:cNvGraphicFramePr>
+            <a:graphic xmlns:a="http://schemas.openxmlformats.org/drawingml/2006/main">
+              <a:graphicData uri="http://schemas.openxmlformats.org/drawingml/2006/picture">
+                <pic:pic xmlns:pic="http://schemas.openxmlformats.org/drawingml/2006/picture">
+                  <pic:nvPicPr>
+                    <pic:cNvPr id="0" name="Picture 13"/>
+                    <pic:cNvPicPr>
+                      <a:picLocks noChangeAspect="1" noChangeArrowheads="1"/>
+                    </pic:cNvPicPr>
+                  </pic:nvPicPr>
+                  <pic:blipFill>
+                    <a:blip r:embed="rId75">
+                      <a:extLst>
+                        <a:ext uri="{28A0092B-C50C-407E-A947-70E740481C1C}">
+                          <a14:useLocalDpi xmlns:a14="http://schemas.microsoft.com/office/drawing/2010/main" val="0"/>
+                        </a:ext>
+                      </a:extLst>
+                    </a:blip>
+                    <a:srcRect/>
+                    <a:stretch>
+                      <a:fillRect/>
+                    </a:stretch>
+                  </pic:blipFill>
+                  <pic:spPr bwMode="auto">
+                    <a:xfrm>
+                      <a:off x="0" y="0"/>
+                      <a:ext cx="5243195" cy="2992120"/>
+                    </a:xfrm>
+                    <a:prstGeom prst="rect">
+                      <a:avLst/>
+                    </a:prstGeom>
+                    <a:noFill/>
+                    <a:ln>
+                      <a:solidFill>
+                        <a:schemeClr val="tx1"/>
+                      </a:solidFill>
+                    </a:ln>
+                  </pic:spPr>
+                </pic:pic>
+              </a:graphicData>
+            </a:graphic>
+          </wp:inline>
+        </w:drawing>
+      </w:r>
+    </w:p>
+    <w:p/>
+    <w:p>
+      <w:r>
+        <w:lastRenderedPageBreak/>
+        <w:t>Inductor Symbols</w:t>
+      </w:r>
+    </w:p>
+    <w:p>
+      <w:r>
+        <w:rPr>
+          <w:noProof/>
+        </w:rPr>
+        <w:drawing>
+          <wp:inline distT="0" distB="0" distL="0" distR="0" wp14:anchorId="129623AF" wp14:editId="3EEB9316">
+            <wp:extent cx="4189730" cy="1910080"/>
+            <wp:effectExtent l="19050" t="19050" r="20320" b="13970"/>
+            <wp:docPr id="305765915" name="Picture 8"/>
+            <wp:cNvGraphicFramePr>
+              <a:graphicFrameLocks xmlns:a="http://schemas.openxmlformats.org/drawingml/2006/main" noChangeAspect="1"/>
+            </wp:cNvGraphicFramePr>
+            <a:graphic xmlns:a="http://schemas.openxmlformats.org/drawingml/2006/main">
+              <a:graphicData uri="http://schemas.openxmlformats.org/drawingml/2006/picture">
+                <pic:pic xmlns:pic="http://schemas.openxmlformats.org/drawingml/2006/picture">
+                  <pic:nvPicPr>
+                    <pic:cNvPr id="0" name="Picture 15"/>
+                    <pic:cNvPicPr>
+                      <a:picLocks noChangeAspect="1" noChangeArrowheads="1"/>
+                    </pic:cNvPicPr>
+                  </pic:nvPicPr>
+                  <pic:blipFill>
+                    <a:blip r:embed="rId76">
+                      <a:extLst>
+                        <a:ext uri="{28A0092B-C50C-407E-A947-70E740481C1C}">
+                          <a14:useLocalDpi xmlns:a14="http://schemas.microsoft.com/office/drawing/2010/main" val="0"/>
+                        </a:ext>
+                      </a:extLst>
+                    </a:blip>
+                    <a:srcRect/>
+                    <a:stretch>
+                      <a:fillRect/>
+                    </a:stretch>
+                  </pic:blipFill>
+                  <pic:spPr bwMode="auto">
+                    <a:xfrm>
+                      <a:off x="0" y="0"/>
+                      <a:ext cx="4189730" cy="1910080"/>
+                    </a:xfrm>
+                    <a:prstGeom prst="rect">
+                      <a:avLst/>
+                    </a:prstGeom>
+                    <a:noFill/>
+                    <a:ln>
+                      <a:solidFill>
+                        <a:schemeClr val="tx1"/>
+                      </a:solidFill>
+                    </a:ln>
+                  </pic:spPr>
+                </pic:pic>
+              </a:graphicData>
+            </a:graphic>
+          </wp:inline>
+        </w:drawing>
+      </w:r>
+    </w:p>
+    <w:p/>
+    <w:p>
+      <w:r>
+        <w:t>Diode Symbols</w:t>
+      </w:r>
+    </w:p>
+    <w:p>
+      <w:r>
+        <w:rPr>
+          <w:noProof/>
+        </w:rPr>
+        <w:drawing>
+          <wp:inline distT="0" distB="0" distL="0" distR="0" wp14:anchorId="2334CC7F" wp14:editId="6F467D4F">
+            <wp:extent cx="3460750" cy="1944370"/>
+            <wp:effectExtent l="19050" t="19050" r="25400" b="17780"/>
+            <wp:docPr id="1365001558" name="Picture 9"/>
+            <wp:cNvGraphicFramePr>
+              <a:graphicFrameLocks xmlns:a="http://schemas.openxmlformats.org/drawingml/2006/main" noChangeAspect="1"/>
+            </wp:cNvGraphicFramePr>
+            <a:graphic xmlns:a="http://schemas.openxmlformats.org/drawingml/2006/main">
+              <a:graphicData uri="http://schemas.openxmlformats.org/drawingml/2006/picture">
+                <pic:pic xmlns:pic="http://schemas.openxmlformats.org/drawingml/2006/picture">
+                  <pic:nvPicPr>
+                    <pic:cNvPr id="0" name="Picture 17"/>
+                    <pic:cNvPicPr>
+                      <a:picLocks noChangeAspect="1" noChangeArrowheads="1"/>
+                    </pic:cNvPicPr>
+                  </pic:nvPicPr>
+                  <pic:blipFill>
+                    <a:blip r:embed="rId77">
+                      <a:extLst>
+                        <a:ext uri="{28A0092B-C50C-407E-A947-70E740481C1C}">
+                          <a14:useLocalDpi xmlns:a14="http://schemas.microsoft.com/office/drawing/2010/main" val="0"/>
+                        </a:ext>
+                      </a:extLst>
+                    </a:blip>
+                    <a:srcRect/>
+                    <a:stretch>
+                      <a:fillRect/>
+                    </a:stretch>
+                  </pic:blipFill>
+                  <pic:spPr bwMode="auto">
+                    <a:xfrm>
+                      <a:off x="0" y="0"/>
+                      <a:ext cx="3460750" cy="1944370"/>
+                    </a:xfrm>
+                    <a:prstGeom prst="rect">
+                      <a:avLst/>
+                    </a:prstGeom>
+                    <a:noFill/>
+                    <a:ln>
+                      <a:solidFill>
+                        <a:schemeClr val="tx1"/>
+                      </a:solidFill>
+                    </a:ln>
+                  </pic:spPr>
+                </pic:pic>
+              </a:graphicData>
+            </a:graphic>
+          </wp:inline>
+        </w:drawing>
+      </w:r>
+    </w:p>
+    <w:p/>
+    <w:p>
+      <w:r>
+        <w:t>Transistor Symbols</w:t>
+      </w:r>
+    </w:p>
+    <w:p>
+      <w:r>
+        <w:rPr>
+          <w:noProof/>
+        </w:rPr>
+        <w:drawing>
+          <wp:inline distT="0" distB="0" distL="0" distR="0" wp14:anchorId="790D9E66" wp14:editId="3C1B3F33">
+            <wp:extent cx="4236085" cy="1018540"/>
+            <wp:effectExtent l="19050" t="19050" r="12065" b="10160"/>
+            <wp:docPr id="529825509" name="Picture 10"/>
+            <wp:cNvGraphicFramePr>
+              <a:graphicFrameLocks xmlns:a="http://schemas.openxmlformats.org/drawingml/2006/main" noChangeAspect="1"/>
+            </wp:cNvGraphicFramePr>
+            <a:graphic xmlns:a="http://schemas.openxmlformats.org/drawingml/2006/main">
+              <a:graphicData uri="http://schemas.openxmlformats.org/drawingml/2006/picture">
+                <pic:pic xmlns:pic="http://schemas.openxmlformats.org/drawingml/2006/picture">
+                  <pic:nvPicPr>
+                    <pic:cNvPr id="0" name="Picture 19"/>
+                    <pic:cNvPicPr>
+                      <a:picLocks noChangeAspect="1" noChangeArrowheads="1"/>
+                    </pic:cNvPicPr>
+                  </pic:nvPicPr>
+                  <pic:blipFill>
+                    <a:blip r:embed="rId78">
+                      <a:extLst>
+                        <a:ext uri="{28A0092B-C50C-407E-A947-70E740481C1C}">
+                          <a14:useLocalDpi xmlns:a14="http://schemas.microsoft.com/office/drawing/2010/main" val="0"/>
+                        </a:ext>
+                      </a:extLst>
+                    </a:blip>
+                    <a:srcRect/>
+                    <a:stretch>
+                      <a:fillRect/>
+                    </a:stretch>
+                  </pic:blipFill>
+                  <pic:spPr bwMode="auto">
+                    <a:xfrm>
+                      <a:off x="0" y="0"/>
+                      <a:ext cx="4236085" cy="1018540"/>
+                    </a:xfrm>
+                    <a:prstGeom prst="rect">
+                      <a:avLst/>
+                    </a:prstGeom>
+                    <a:noFill/>
+                    <a:ln>
+                      <a:solidFill>
+                        <a:schemeClr val="tx1"/>
+                      </a:solidFill>
+                    </a:ln>
+                  </pic:spPr>
+                </pic:pic>
+              </a:graphicData>
+            </a:graphic>
+          </wp:inline>
+        </w:drawing>
+      </w:r>
+    </w:p>
+    <w:p/>
+    <w:p/>
+    <w:p/>
+    <w:p/>
+    <w:p/>
+    <w:p>
+      <w:r>
+        <w:lastRenderedPageBreak/>
+        <w:t>Logic Gate</w:t>
+      </w:r>
+      <w:r>
+        <w:t xml:space="preserve"> Symbols</w:t>
+      </w:r>
+    </w:p>
+    <w:p>
+      <w:r>
+        <w:rPr>
+          <w:noProof/>
+        </w:rPr>
+        <w:drawing>
+          <wp:inline distT="0" distB="0" distL="0" distR="0" wp14:anchorId="2815DD1F" wp14:editId="7263586E">
+            <wp:extent cx="5683250" cy="1007110"/>
+            <wp:effectExtent l="19050" t="19050" r="12700" b="21590"/>
+            <wp:docPr id="188451256" name="Picture 11"/>
+            <wp:cNvGraphicFramePr>
+              <a:graphicFrameLocks xmlns:a="http://schemas.openxmlformats.org/drawingml/2006/main" noChangeAspect="1"/>
+            </wp:cNvGraphicFramePr>
+            <a:graphic xmlns:a="http://schemas.openxmlformats.org/drawingml/2006/main">
+              <a:graphicData uri="http://schemas.openxmlformats.org/drawingml/2006/picture">
+                <pic:pic xmlns:pic="http://schemas.openxmlformats.org/drawingml/2006/picture">
+                  <pic:nvPicPr>
+                    <pic:cNvPr id="0" name="Picture 21"/>
+                    <pic:cNvPicPr>
+                      <a:picLocks noChangeAspect="1" noChangeArrowheads="1"/>
+                    </pic:cNvPicPr>
+                  </pic:nvPicPr>
+                  <pic:blipFill>
+                    <a:blip r:embed="rId79">
+                      <a:extLst>
+                        <a:ext uri="{28A0092B-C50C-407E-A947-70E740481C1C}">
+                          <a14:useLocalDpi xmlns:a14="http://schemas.microsoft.com/office/drawing/2010/main" val="0"/>
+                        </a:ext>
+                      </a:extLst>
+                    </a:blip>
+                    <a:srcRect/>
+                    <a:stretch>
+                      <a:fillRect/>
+                    </a:stretch>
+                  </pic:blipFill>
+                  <pic:spPr bwMode="auto">
+                    <a:xfrm>
+                      <a:off x="0" y="0"/>
+                      <a:ext cx="5683250" cy="1007110"/>
+                    </a:xfrm>
+                    <a:prstGeom prst="rect">
+                      <a:avLst/>
+                    </a:prstGeom>
+                    <a:noFill/>
+                    <a:ln>
+                      <a:solidFill>
+                        <a:schemeClr val="tx1"/>
+                      </a:solidFill>
+                    </a:ln>
+                  </pic:spPr>
+                </pic:pic>
+              </a:graphicData>
+            </a:graphic>
+          </wp:inline>
+        </w:drawing>
+      </w:r>
+    </w:p>
+    <w:p/>
+    <w:p>
+      <w:r>
+        <w:t>Amplifier Symbols</w:t>
+      </w:r>
+    </w:p>
+    <w:p>
+      <w:r>
+        <w:rPr>
+          <w:noProof/>
+        </w:rPr>
+        <w:drawing>
+          <wp:inline distT="0" distB="0" distL="0" distR="0" wp14:anchorId="18A7883F" wp14:editId="234AD52B">
+            <wp:extent cx="4954270" cy="2887980"/>
+            <wp:effectExtent l="19050" t="19050" r="17780" b="26670"/>
+            <wp:docPr id="1281667417" name="Picture 12"/>
+            <wp:cNvGraphicFramePr>
+              <a:graphicFrameLocks xmlns:a="http://schemas.openxmlformats.org/drawingml/2006/main" noChangeAspect="1"/>
+            </wp:cNvGraphicFramePr>
+            <a:graphic xmlns:a="http://schemas.openxmlformats.org/drawingml/2006/main">
+              <a:graphicData uri="http://schemas.openxmlformats.org/drawingml/2006/picture">
+                <pic:pic xmlns:pic="http://schemas.openxmlformats.org/drawingml/2006/picture">
+                  <pic:nvPicPr>
+                    <pic:cNvPr id="0" name="Picture 23"/>
+                    <pic:cNvPicPr>
+                      <a:picLocks noChangeAspect="1" noChangeArrowheads="1"/>
+                    </pic:cNvPicPr>
+                  </pic:nvPicPr>
+                  <pic:blipFill>
+                    <a:blip r:embed="rId80">
+                      <a:extLst>
+                        <a:ext uri="{28A0092B-C50C-407E-A947-70E740481C1C}">
+                          <a14:useLocalDpi xmlns:a14="http://schemas.microsoft.com/office/drawing/2010/main" val="0"/>
+                        </a:ext>
+                      </a:extLst>
+                    </a:blip>
+                    <a:srcRect/>
+                    <a:stretch>
+                      <a:fillRect/>
+                    </a:stretch>
+                  </pic:blipFill>
+                  <pic:spPr bwMode="auto">
+                    <a:xfrm>
+                      <a:off x="0" y="0"/>
+                      <a:ext cx="4954270" cy="2887980"/>
+                    </a:xfrm>
+                    <a:prstGeom prst="rect">
+                      <a:avLst/>
+                    </a:prstGeom>
+                    <a:noFill/>
+                    <a:ln>
+                      <a:solidFill>
+                        <a:schemeClr val="tx1"/>
+                      </a:solidFill>
+                    </a:ln>
+                  </pic:spPr>
+                </pic:pic>
+              </a:graphicData>
+            </a:graphic>
+          </wp:inline>
+        </w:drawing>
+      </w:r>
+    </w:p>
+    <w:p/>
+    <w:p/>
+    <w:p/>
+    <w:p/>
+    <w:p/>
+    <w:p/>
+    <w:p/>
+    <w:p/>
+    <w:p/>
+    <w:p/>
+    <w:p/>
+    <w:p>
+      <w:r>
+        <w:lastRenderedPageBreak/>
+        <w:t>Antenna Symbols</w:t>
+      </w:r>
+    </w:p>
+    <w:p>
+      <w:r>
+        <w:rPr>
+          <w:noProof/>
+        </w:rPr>
+        <w:drawing>
+          <wp:inline distT="0" distB="0" distL="0" distR="0" wp14:anchorId="3841E9E7" wp14:editId="4C8189C7">
+            <wp:extent cx="5677535" cy="2835910"/>
+            <wp:effectExtent l="19050" t="19050" r="18415" b="21590"/>
+            <wp:docPr id="1080385151" name="Picture 13"/>
+            <wp:cNvGraphicFramePr>
+              <a:graphicFrameLocks xmlns:a="http://schemas.openxmlformats.org/drawingml/2006/main" noChangeAspect="1"/>
+            </wp:cNvGraphicFramePr>
+            <a:graphic xmlns:a="http://schemas.openxmlformats.org/drawingml/2006/main">
+              <a:graphicData uri="http://schemas.openxmlformats.org/drawingml/2006/picture">
+                <pic:pic xmlns:pic="http://schemas.openxmlformats.org/drawingml/2006/picture">
+                  <pic:nvPicPr>
+                    <pic:cNvPr id="0" name="Picture 25"/>
+                    <pic:cNvPicPr>
+                      <a:picLocks noChangeAspect="1" noChangeArrowheads="1"/>
+                    </pic:cNvPicPr>
+                  </pic:nvPicPr>
+                  <pic:blipFill>
+                    <a:blip r:embed="rId81">
+                      <a:extLst>
+                        <a:ext uri="{28A0092B-C50C-407E-A947-70E740481C1C}">
+                          <a14:useLocalDpi xmlns:a14="http://schemas.microsoft.com/office/drawing/2010/main" val="0"/>
+                        </a:ext>
+                      </a:extLst>
+                    </a:blip>
+                    <a:srcRect/>
+                    <a:stretch>
+                      <a:fillRect/>
+                    </a:stretch>
+                  </pic:blipFill>
+                  <pic:spPr bwMode="auto">
+                    <a:xfrm>
+                      <a:off x="0" y="0"/>
+                      <a:ext cx="5677535" cy="2835910"/>
+                    </a:xfrm>
+                    <a:prstGeom prst="rect">
+                      <a:avLst/>
+                    </a:prstGeom>
+                    <a:noFill/>
+                    <a:ln>
+                      <a:solidFill>
+                        <a:schemeClr val="tx1"/>
+                      </a:solidFill>
+                    </a:ln>
+                  </pic:spPr>
+                </pic:pic>
+              </a:graphicData>
+            </a:graphic>
+          </wp:inline>
+        </w:drawing>
+      </w:r>
+    </w:p>
+    <w:p/>
+    <w:p>
+      <w:r>
+        <w:t>Transformer Symbols</w:t>
+      </w:r>
+    </w:p>
+    <w:p>
+      <w:r>
+        <w:rPr>
+          <w:noProof/>
+        </w:rPr>
+        <w:drawing>
+          <wp:inline distT="0" distB="0" distL="0" distR="0" wp14:anchorId="56F0576D" wp14:editId="522931F9">
+            <wp:extent cx="2089150" cy="960755"/>
+            <wp:effectExtent l="19050" t="19050" r="25400" b="10795"/>
+            <wp:docPr id="1673986001" name="Picture 14"/>
+            <wp:cNvGraphicFramePr>
+              <a:graphicFrameLocks xmlns:a="http://schemas.openxmlformats.org/drawingml/2006/main" noChangeAspect="1"/>
+            </wp:cNvGraphicFramePr>
+            <a:graphic xmlns:a="http://schemas.openxmlformats.org/drawingml/2006/main">
+              <a:graphicData uri="http://schemas.openxmlformats.org/drawingml/2006/picture">
+                <pic:pic xmlns:pic="http://schemas.openxmlformats.org/drawingml/2006/picture">
+                  <pic:nvPicPr>
+                    <pic:cNvPr id="0" name="Picture 27"/>
+                    <pic:cNvPicPr>
+                      <a:picLocks noChangeAspect="1" noChangeArrowheads="1"/>
+                    </pic:cNvPicPr>
+                  </pic:nvPicPr>
+                  <pic:blipFill>
+                    <a:blip r:embed="rId82">
+                      <a:extLst>
+                        <a:ext uri="{28A0092B-C50C-407E-A947-70E740481C1C}">
+                          <a14:useLocalDpi xmlns:a14="http://schemas.microsoft.com/office/drawing/2010/main" val="0"/>
+                        </a:ext>
+                      </a:extLst>
+                    </a:blip>
+                    <a:srcRect/>
+                    <a:stretch>
+                      <a:fillRect/>
+                    </a:stretch>
+                  </pic:blipFill>
+                  <pic:spPr bwMode="auto">
+                    <a:xfrm>
+                      <a:off x="0" y="0"/>
+                      <a:ext cx="2089150" cy="960755"/>
+                    </a:xfrm>
+                    <a:prstGeom prst="rect">
+                      <a:avLst/>
+                    </a:prstGeom>
+                    <a:noFill/>
+                    <a:ln>
+                      <a:solidFill>
+                        <a:schemeClr val="tx1"/>
+                      </a:solidFill>
+                    </a:ln>
+                  </pic:spPr>
+                </pic:pic>
+              </a:graphicData>
+            </a:graphic>
+          </wp:inline>
+        </w:drawing>
+      </w:r>
+    </w:p>
+    <w:p/>
+    <w:p>
+      <w:r>
+        <w:t>Ammeter and Voltmeter Symbols</w:t>
+      </w:r>
+    </w:p>
+    <w:p>
+      <w:r>
+        <w:rPr>
+          <w:noProof/>
+        </w:rPr>
+        <w:drawing>
+          <wp:inline distT="0" distB="0" distL="0" distR="0" wp14:anchorId="2BDC2AD7" wp14:editId="53708019">
+            <wp:extent cx="2858770" cy="804545"/>
+            <wp:effectExtent l="19050" t="19050" r="17780" b="14605"/>
+            <wp:docPr id="1495471088" name="Picture 15"/>
+            <wp:cNvGraphicFramePr>
+              <a:graphicFrameLocks xmlns:a="http://schemas.openxmlformats.org/drawingml/2006/main" noChangeAspect="1"/>
+            </wp:cNvGraphicFramePr>
+            <a:graphic xmlns:a="http://schemas.openxmlformats.org/drawingml/2006/main">
+              <a:graphicData uri="http://schemas.openxmlformats.org/drawingml/2006/picture">
+                <pic:pic xmlns:pic="http://schemas.openxmlformats.org/drawingml/2006/picture">
+                  <pic:nvPicPr>
+                    <pic:cNvPr id="0" name="Picture 29"/>
+                    <pic:cNvPicPr>
+                      <a:picLocks noChangeAspect="1" noChangeArrowheads="1"/>
+                    </pic:cNvPicPr>
+                  </pic:nvPicPr>
+                  <pic:blipFill>
+                    <a:blip r:embed="rId83">
+                      <a:extLst>
+                        <a:ext uri="{28A0092B-C50C-407E-A947-70E740481C1C}">
+                          <a14:useLocalDpi xmlns:a14="http://schemas.microsoft.com/office/drawing/2010/main" val="0"/>
+                        </a:ext>
+                      </a:extLst>
+                    </a:blip>
+                    <a:srcRect/>
+                    <a:stretch>
+                      <a:fillRect/>
+                    </a:stretch>
+                  </pic:blipFill>
+                  <pic:spPr bwMode="auto">
+                    <a:xfrm>
+                      <a:off x="0" y="0"/>
+                      <a:ext cx="2858770" cy="804545"/>
+                    </a:xfrm>
+                    <a:prstGeom prst="rect">
+                      <a:avLst/>
+                    </a:prstGeom>
+                    <a:noFill/>
+                    <a:ln>
+                      <a:solidFill>
+                        <a:schemeClr val="tx1"/>
+                      </a:solidFill>
+                    </a:ln>
+                  </pic:spPr>
+                </pic:pic>
+              </a:graphicData>
+            </a:graphic>
+          </wp:inline>
+        </w:drawing>
+      </w:r>
+    </w:p>
+    <w:p/>
+    <w:p>
+      <w:r>
+        <w:t>Connection Symbols</w:t>
+      </w:r>
+    </w:p>
+    <w:p>
+      <w:r>
+        <w:rPr>
+          <w:noProof/>
+        </w:rPr>
+        <w:drawing>
+          <wp:inline distT="0" distB="0" distL="0" distR="0" wp14:anchorId="59A78DA0" wp14:editId="45656448">
+            <wp:extent cx="3477895" cy="972185"/>
+            <wp:effectExtent l="19050" t="19050" r="27305" b="18415"/>
+            <wp:docPr id="1641273046" name="Picture 16"/>
+            <wp:cNvGraphicFramePr>
+              <a:graphicFrameLocks xmlns:a="http://schemas.openxmlformats.org/drawingml/2006/main" noChangeAspect="1"/>
+            </wp:cNvGraphicFramePr>
+            <a:graphic xmlns:a="http://schemas.openxmlformats.org/drawingml/2006/main">
+              <a:graphicData uri="http://schemas.openxmlformats.org/drawingml/2006/picture">
+                <pic:pic xmlns:pic="http://schemas.openxmlformats.org/drawingml/2006/picture">
+                  <pic:nvPicPr>
+                    <pic:cNvPr id="0" name="Picture 31"/>
+                    <pic:cNvPicPr>
+                      <a:picLocks noChangeAspect="1" noChangeArrowheads="1"/>
+                    </pic:cNvPicPr>
+                  </pic:nvPicPr>
+                  <pic:blipFill>
+                    <a:blip r:embed="rId84">
+                      <a:extLst>
+                        <a:ext uri="{28A0092B-C50C-407E-A947-70E740481C1C}">
+                          <a14:useLocalDpi xmlns:a14="http://schemas.microsoft.com/office/drawing/2010/main" val="0"/>
+                        </a:ext>
+                      </a:extLst>
+                    </a:blip>
+                    <a:srcRect/>
+                    <a:stretch>
+                      <a:fillRect/>
+                    </a:stretch>
+                  </pic:blipFill>
+                  <pic:spPr bwMode="auto">
+                    <a:xfrm>
+                      <a:off x="0" y="0"/>
+                      <a:ext cx="3477895" cy="972185"/>
+                    </a:xfrm>
+                    <a:prstGeom prst="rect">
+                      <a:avLst/>
+                    </a:prstGeom>
+                    <a:noFill/>
+                    <a:ln>
+                      <a:solidFill>
+                        <a:schemeClr val="tx1"/>
+                      </a:solidFill>
+                    </a:ln>
+                  </pic:spPr>
+                </pic:pic>
+              </a:graphicData>
+            </a:graphic>
+          </wp:inline>
+        </w:drawing>
+      </w:r>
+    </w:p>
+    <w:p>
+      <w:r>
+        <w:lastRenderedPageBreak/>
+        <w:t>Source Symbols</w:t>
+      </w:r>
+    </w:p>
+    <w:p>
+      <w:r>
+        <w:rPr>
+          <w:noProof/>
+        </w:rPr>
+        <w:drawing>
+          <wp:inline distT="0" distB="0" distL="0" distR="0" wp14:anchorId="5E76ADEB" wp14:editId="67BEFE07">
+            <wp:extent cx="1360170" cy="839470"/>
+            <wp:effectExtent l="19050" t="19050" r="11430" b="17780"/>
+            <wp:docPr id="1412170876" name="Picture 17"/>
+            <wp:cNvGraphicFramePr>
+              <a:graphicFrameLocks xmlns:a="http://schemas.openxmlformats.org/drawingml/2006/main" noChangeAspect="1"/>
+            </wp:cNvGraphicFramePr>
+            <a:graphic xmlns:a="http://schemas.openxmlformats.org/drawingml/2006/main">
+              <a:graphicData uri="http://schemas.openxmlformats.org/drawingml/2006/picture">
+                <pic:pic xmlns:pic="http://schemas.openxmlformats.org/drawingml/2006/picture">
+                  <pic:nvPicPr>
+                    <pic:cNvPr id="0" name="Picture 33"/>
+                    <pic:cNvPicPr>
+                      <a:picLocks noChangeAspect="1" noChangeArrowheads="1"/>
+                    </pic:cNvPicPr>
+                  </pic:nvPicPr>
+                  <pic:blipFill>
+                    <a:blip r:embed="rId85">
+                      <a:extLst>
+                        <a:ext uri="{28A0092B-C50C-407E-A947-70E740481C1C}">
+                          <a14:useLocalDpi xmlns:a14="http://schemas.microsoft.com/office/drawing/2010/main" val="0"/>
+                        </a:ext>
+                      </a:extLst>
+                    </a:blip>
+                    <a:srcRect/>
+                    <a:stretch>
+                      <a:fillRect/>
+                    </a:stretch>
+                  </pic:blipFill>
+                  <pic:spPr bwMode="auto">
+                    <a:xfrm>
+                      <a:off x="0" y="0"/>
+                      <a:ext cx="1360170" cy="839470"/>
+                    </a:xfrm>
+                    <a:prstGeom prst="rect">
+                      <a:avLst/>
+                    </a:prstGeom>
+                    <a:noFill/>
+                    <a:ln>
+                      <a:solidFill>
+                        <a:schemeClr val="tx1"/>
+                      </a:solidFill>
+                    </a:ln>
+                  </pic:spPr>
+                </pic:pic>
+              </a:graphicData>
+            </a:graphic>
+          </wp:inline>
+        </w:drawing>
+      </w:r>
+    </w:p>
+    <w:p/>
+    <w:p>
+      <w:r>
+        <w:t>Fuse Symbols</w:t>
+      </w:r>
+    </w:p>
+    <w:p>
+      <w:r>
+        <w:rPr>
+          <w:noProof/>
+        </w:rPr>
+        <w:drawing>
+          <wp:inline distT="0" distB="0" distL="0" distR="0" wp14:anchorId="3C002CFC" wp14:editId="68669305">
+            <wp:extent cx="2048510" cy="850900"/>
+            <wp:effectExtent l="19050" t="19050" r="27940" b="25400"/>
+            <wp:docPr id="294776327" name="Picture 18"/>
+            <wp:cNvGraphicFramePr>
+              <a:graphicFrameLocks xmlns:a="http://schemas.openxmlformats.org/drawingml/2006/main" noChangeAspect="1"/>
+            </wp:cNvGraphicFramePr>
+            <a:graphic xmlns:a="http://schemas.openxmlformats.org/drawingml/2006/main">
+              <a:graphicData uri="http://schemas.openxmlformats.org/drawingml/2006/picture">
+                <pic:pic xmlns:pic="http://schemas.openxmlformats.org/drawingml/2006/picture">
+                  <pic:nvPicPr>
+                    <pic:cNvPr id="0" name="Picture 35"/>
+                    <pic:cNvPicPr>
+                      <a:picLocks noChangeAspect="1" noChangeArrowheads="1"/>
+                    </pic:cNvPicPr>
+                  </pic:nvPicPr>
+                  <pic:blipFill>
+                    <a:blip r:embed="rId86">
+                      <a:extLst>
+                        <a:ext uri="{28A0092B-C50C-407E-A947-70E740481C1C}">
+                          <a14:useLocalDpi xmlns:a14="http://schemas.microsoft.com/office/drawing/2010/main" val="0"/>
+                        </a:ext>
+                      </a:extLst>
+                    </a:blip>
+                    <a:srcRect/>
+                    <a:stretch>
+                      <a:fillRect/>
+                    </a:stretch>
+                  </pic:blipFill>
+                  <pic:spPr bwMode="auto">
+                    <a:xfrm>
+                      <a:off x="0" y="0"/>
+                      <a:ext cx="2048510" cy="850900"/>
+                    </a:xfrm>
+                    <a:prstGeom prst="rect">
+                      <a:avLst/>
+                    </a:prstGeom>
+                    <a:noFill/>
+                    <a:ln>
+                      <a:solidFill>
+                        <a:schemeClr val="tx1"/>
+                      </a:solidFill>
+                    </a:ln>
+                  </pic:spPr>
+                </pic:pic>
+              </a:graphicData>
+            </a:graphic>
+          </wp:inline>
+        </w:drawing>
+      </w:r>
+    </w:p>
+    <w:p/>
+    <w:p>
+      <w:r>
+        <w:t>Lamp Symbols</w:t>
+      </w:r>
+    </w:p>
+    <w:p>
+      <w:r>
+        <w:rPr>
+          <w:noProof/>
+        </w:rPr>
+        <w:drawing>
+          <wp:inline distT="0" distB="0" distL="0" distR="0" wp14:anchorId="601A2D9D" wp14:editId="4ABDE79B">
+            <wp:extent cx="3518535" cy="943610"/>
+            <wp:effectExtent l="19050" t="19050" r="24765" b="27940"/>
+            <wp:docPr id="1309362265" name="Picture 19"/>
+            <wp:cNvGraphicFramePr>
+              <a:graphicFrameLocks xmlns:a="http://schemas.openxmlformats.org/drawingml/2006/main" noChangeAspect="1"/>
+            </wp:cNvGraphicFramePr>
+            <a:graphic xmlns:a="http://schemas.openxmlformats.org/drawingml/2006/main">
+              <a:graphicData uri="http://schemas.openxmlformats.org/drawingml/2006/picture">
+                <pic:pic xmlns:pic="http://schemas.openxmlformats.org/drawingml/2006/picture">
+                  <pic:nvPicPr>
+                    <pic:cNvPr id="0" name="Picture 37"/>
+                    <pic:cNvPicPr>
+                      <a:picLocks noChangeAspect="1" noChangeArrowheads="1"/>
+                    </pic:cNvPicPr>
+                  </pic:nvPicPr>
+                  <pic:blipFill>
+                    <a:blip r:embed="rId87">
+                      <a:extLst>
+                        <a:ext uri="{28A0092B-C50C-407E-A947-70E740481C1C}">
+                          <a14:useLocalDpi xmlns:a14="http://schemas.microsoft.com/office/drawing/2010/main" val="0"/>
+                        </a:ext>
+                      </a:extLst>
+                    </a:blip>
+                    <a:srcRect/>
+                    <a:stretch>
+                      <a:fillRect/>
+                    </a:stretch>
+                  </pic:blipFill>
+                  <pic:spPr bwMode="auto">
+                    <a:xfrm>
+                      <a:off x="0" y="0"/>
+                      <a:ext cx="3518535" cy="943610"/>
+                    </a:xfrm>
+                    <a:prstGeom prst="rect">
+                      <a:avLst/>
+                    </a:prstGeom>
+                    <a:noFill/>
+                    <a:ln>
+                      <a:solidFill>
+                        <a:schemeClr val="tx1"/>
+                      </a:solidFill>
+                    </a:ln>
+                  </pic:spPr>
+                </pic:pic>
+              </a:graphicData>
+            </a:graphic>
+          </wp:inline>
+        </w:drawing>
+      </w:r>
+    </w:p>
+    <w:p/>
+    <w:p>
+      <w:r>
+        <w:t>Bell &amp; Buzzer Symbols</w:t>
+      </w:r>
+    </w:p>
+    <w:p>
+      <w:r>
+        <w:rPr>
+          <w:noProof/>
+        </w:rPr>
+        <w:drawing>
+          <wp:inline distT="0" distB="0" distL="0" distR="0" wp14:anchorId="6A3C80BA" wp14:editId="0411C49A">
+            <wp:extent cx="1344295" cy="798195"/>
+            <wp:effectExtent l="19050" t="19050" r="27305" b="20955"/>
+            <wp:docPr id="1393939203" name="Picture 1"/>
+            <wp:cNvGraphicFramePr>
+              <a:graphicFrameLocks xmlns:a="http://schemas.openxmlformats.org/drawingml/2006/main" noChangeAspect="1"/>
+            </wp:cNvGraphicFramePr>
+            <a:graphic xmlns:a="http://schemas.openxmlformats.org/drawingml/2006/main">
+              <a:graphicData uri="http://schemas.openxmlformats.org/drawingml/2006/picture">
+                <pic:pic xmlns:pic="http://schemas.openxmlformats.org/drawingml/2006/picture">
+                  <pic:nvPicPr>
+                    <pic:cNvPr id="0" name="Picture 1"/>
+                    <pic:cNvPicPr>
+                      <a:picLocks noChangeAspect="1" noChangeArrowheads="1"/>
+                    </pic:cNvPicPr>
+                  </pic:nvPicPr>
+                  <pic:blipFill>
+                    <a:blip r:embed="rId88">
+                      <a:extLst>
+                        <a:ext uri="{28A0092B-C50C-407E-A947-70E740481C1C}">
+                          <a14:useLocalDpi xmlns:a14="http://schemas.microsoft.com/office/drawing/2010/main" val="0"/>
+                        </a:ext>
+                      </a:extLst>
+                    </a:blip>
+                    <a:srcRect/>
+                    <a:stretch>
+                      <a:fillRect/>
+                    </a:stretch>
+                  </pic:blipFill>
+                  <pic:spPr bwMode="auto">
+                    <a:xfrm>
+                      <a:off x="0" y="0"/>
+                      <a:ext cx="1344295" cy="798195"/>
+                    </a:xfrm>
+                    <a:prstGeom prst="rect">
+                      <a:avLst/>
+                    </a:prstGeom>
+                    <a:noFill/>
+                    <a:ln>
+                      <a:solidFill>
+                        <a:schemeClr val="tx1"/>
+                      </a:solidFill>
+                    </a:ln>
+                  </pic:spPr>
+                </pic:pic>
+              </a:graphicData>
+            </a:graphic>
+          </wp:inline>
+        </w:drawing>
+      </w:r>
+    </w:p>
+    <w:p/>
+    <w:p>
+      <w:r>
+        <w:t>Inductor Symbols</w:t>
+      </w:r>
+    </w:p>
+    <w:p>
+      <w:r>
+        <w:rPr>
+          <w:noProof/>
+        </w:rPr>
+        <w:drawing>
+          <wp:inline distT="0" distB="0" distL="0" distR="0" wp14:anchorId="30303FE0" wp14:editId="656B5BF0">
+            <wp:extent cx="1439545" cy="839470"/>
+            <wp:effectExtent l="0" t="0" r="8255" b="0"/>
+            <wp:docPr id="864517741" name="Picture 2"/>
+            <wp:cNvGraphicFramePr>
+              <a:graphicFrameLocks xmlns:a="http://schemas.openxmlformats.org/drawingml/2006/main" noChangeAspect="1"/>
+            </wp:cNvGraphicFramePr>
+            <a:graphic xmlns:a="http://schemas.openxmlformats.org/drawingml/2006/main">
+              <a:graphicData uri="http://schemas.openxmlformats.org/drawingml/2006/picture">
+                <pic:pic xmlns:pic="http://schemas.openxmlformats.org/drawingml/2006/picture">
+                  <pic:nvPicPr>
+                    <pic:cNvPr id="0" name="Picture 3"/>
+                    <pic:cNvPicPr>
+                      <a:picLocks noChangeAspect="1" noChangeArrowheads="1"/>
+                    </pic:cNvPicPr>
+                  </pic:nvPicPr>
+                  <pic:blipFill>
+                    <a:blip r:embed="rId89">
+                      <a:extLst>
+                        <a:ext uri="{28A0092B-C50C-407E-A947-70E740481C1C}">
+                          <a14:useLocalDpi xmlns:a14="http://schemas.microsoft.com/office/drawing/2010/main" val="0"/>
+                        </a:ext>
+                      </a:extLst>
+                    </a:blip>
+                    <a:srcRect/>
+                    <a:stretch>
+                      <a:fillRect/>
+                    </a:stretch>
+                  </pic:blipFill>
+                  <pic:spPr bwMode="auto">
+                    <a:xfrm>
+                      <a:off x="0" y="0"/>
+                      <a:ext cx="1439545" cy="839470"/>
+                    </a:xfrm>
+                    <a:prstGeom prst="rect">
+                      <a:avLst/>
+                    </a:prstGeom>
+                    <a:noFill/>
+                    <a:ln>
+                      <a:noFill/>
+                    </a:ln>
+                  </pic:spPr>
+                </pic:pic>
+              </a:graphicData>
+            </a:graphic>
+          </wp:inline>
+        </w:drawing>
+      </w:r>
+    </w:p>
+    <w:p/>
+    <w:p/>
+    <w:p>
+      <w:r>
+        <w:lastRenderedPageBreak/>
+        <w:t>Relay Symbols</w:t>
+      </w:r>
+    </w:p>
+    <w:p>
+      <w:r>
+        <w:rPr>
+          <w:noProof/>
+        </w:rPr>
+        <w:drawing>
+          <wp:inline distT="0" distB="0" distL="0" distR="0" wp14:anchorId="1175A644" wp14:editId="68D42076">
+            <wp:extent cx="2094865" cy="969010"/>
+            <wp:effectExtent l="19050" t="19050" r="19685" b="21590"/>
+            <wp:docPr id="1232357349" name="Picture 3"/>
+            <wp:cNvGraphicFramePr>
+              <a:graphicFrameLocks xmlns:a="http://schemas.openxmlformats.org/drawingml/2006/main" noChangeAspect="1"/>
+            </wp:cNvGraphicFramePr>
+            <a:graphic xmlns:a="http://schemas.openxmlformats.org/drawingml/2006/main">
+              <a:graphicData uri="http://schemas.openxmlformats.org/drawingml/2006/picture">
+                <pic:pic xmlns:pic="http://schemas.openxmlformats.org/drawingml/2006/picture">
+                  <pic:nvPicPr>
+                    <pic:cNvPr id="0" name="Picture 5"/>
+                    <pic:cNvPicPr>
+                      <a:picLocks noChangeAspect="1" noChangeArrowheads="1"/>
+                    </pic:cNvPicPr>
+                  </pic:nvPicPr>
+                  <pic:blipFill>
+                    <a:blip r:embed="rId90">
+                      <a:extLst>
+                        <a:ext uri="{28A0092B-C50C-407E-A947-70E740481C1C}">
+                          <a14:useLocalDpi xmlns:a14="http://schemas.microsoft.com/office/drawing/2010/main" val="0"/>
+                        </a:ext>
+                      </a:extLst>
+                    </a:blip>
+                    <a:srcRect/>
+                    <a:stretch>
+                      <a:fillRect/>
+                    </a:stretch>
+                  </pic:blipFill>
+                  <pic:spPr bwMode="auto">
+                    <a:xfrm>
+                      <a:off x="0" y="0"/>
+                      <a:ext cx="2094865" cy="969010"/>
+                    </a:xfrm>
+                    <a:prstGeom prst="rect">
+                      <a:avLst/>
+                    </a:prstGeom>
+                    <a:noFill/>
+                    <a:ln>
+                      <a:solidFill>
+                        <a:schemeClr val="tx1"/>
+                      </a:solidFill>
+                    </a:ln>
+                  </pic:spPr>
+                </pic:pic>
+              </a:graphicData>
+            </a:graphic>
+          </wp:inline>
+        </w:drawing>
+      </w:r>
+    </w:p>
+    <w:p/>
+    <w:p>
+      <w:r>
+        <w:t>Phase Symbols</w:t>
+      </w:r>
+    </w:p>
+    <w:p>
+      <w:r>
+        <w:rPr>
+          <w:noProof/>
+        </w:rPr>
+        <w:drawing>
+          <wp:inline distT="0" distB="0" distL="0" distR="0" wp14:anchorId="2C5E6B62" wp14:editId="111ED61C">
+            <wp:extent cx="4217035" cy="934720"/>
+            <wp:effectExtent l="19050" t="19050" r="12065" b="17780"/>
+            <wp:docPr id="1578797877" name="Picture 4"/>
+            <wp:cNvGraphicFramePr>
+              <a:graphicFrameLocks xmlns:a="http://schemas.openxmlformats.org/drawingml/2006/main" noChangeAspect="1"/>
+            </wp:cNvGraphicFramePr>
+            <a:graphic xmlns:a="http://schemas.openxmlformats.org/drawingml/2006/main">
+              <a:graphicData uri="http://schemas.openxmlformats.org/drawingml/2006/picture">
+                <pic:pic xmlns:pic="http://schemas.openxmlformats.org/drawingml/2006/picture">
+                  <pic:nvPicPr>
+                    <pic:cNvPr id="0" name="Picture 7"/>
+                    <pic:cNvPicPr>
+                      <a:picLocks noChangeAspect="1" noChangeArrowheads="1"/>
+                    </pic:cNvPicPr>
+                  </pic:nvPicPr>
+                  <pic:blipFill>
+                    <a:blip r:embed="rId91">
+                      <a:extLst>
+                        <a:ext uri="{28A0092B-C50C-407E-A947-70E740481C1C}">
+                          <a14:useLocalDpi xmlns:a14="http://schemas.microsoft.com/office/drawing/2010/main" val="0"/>
+                        </a:ext>
+                      </a:extLst>
+                    </a:blip>
+                    <a:srcRect/>
+                    <a:stretch>
+                      <a:fillRect/>
+                    </a:stretch>
+                  </pic:blipFill>
+                  <pic:spPr bwMode="auto">
+                    <a:xfrm>
+                      <a:off x="0" y="0"/>
+                      <a:ext cx="4217035" cy="934720"/>
+                    </a:xfrm>
+                    <a:prstGeom prst="rect">
+                      <a:avLst/>
+                    </a:prstGeom>
+                    <a:noFill/>
+                    <a:ln>
+                      <a:solidFill>
+                        <a:schemeClr val="tx1"/>
+                      </a:solidFill>
+                    </a:ln>
+                  </pic:spPr>
+                </pic:pic>
+              </a:graphicData>
+            </a:graphic>
+          </wp:inline>
+        </w:drawing>
+      </w:r>
+    </w:p>
+    <w:p/>
+    <w:p>
+      <w:r>
+        <w:t>Semiconductor Symbols</w:t>
+      </w:r>
+    </w:p>
+    <w:p>
+      <w:r>
+        <w:rPr>
+          <w:noProof/>
+        </w:rPr>
+        <w:drawing>
+          <wp:inline distT="0" distB="0" distL="0" distR="0" wp14:anchorId="55675C9D" wp14:editId="2D0D5B0B">
+            <wp:extent cx="4237355" cy="1896745"/>
+            <wp:effectExtent l="19050" t="19050" r="10795" b="27305"/>
+            <wp:docPr id="1175832267" name="Picture 5"/>
+            <wp:cNvGraphicFramePr>
+              <a:graphicFrameLocks xmlns:a="http://schemas.openxmlformats.org/drawingml/2006/main" noChangeAspect="1"/>
+            </wp:cNvGraphicFramePr>
+            <a:graphic xmlns:a="http://schemas.openxmlformats.org/drawingml/2006/main">
+              <a:graphicData uri="http://schemas.openxmlformats.org/drawingml/2006/picture">
+                <pic:pic xmlns:pic="http://schemas.openxmlformats.org/drawingml/2006/picture">
+                  <pic:nvPicPr>
+                    <pic:cNvPr id="0" name="Picture 9"/>
+                    <pic:cNvPicPr>
+                      <a:picLocks noChangeAspect="1" noChangeArrowheads="1"/>
+                    </pic:cNvPicPr>
+                  </pic:nvPicPr>
+                  <pic:blipFill>
+                    <a:blip r:embed="rId92">
+                      <a:extLst>
+                        <a:ext uri="{28A0092B-C50C-407E-A947-70E740481C1C}">
+                          <a14:useLocalDpi xmlns:a14="http://schemas.microsoft.com/office/drawing/2010/main" val="0"/>
+                        </a:ext>
+                      </a:extLst>
+                    </a:blip>
+                    <a:srcRect/>
+                    <a:stretch>
+                      <a:fillRect/>
+                    </a:stretch>
+                  </pic:blipFill>
+                  <pic:spPr bwMode="auto">
+                    <a:xfrm>
+                      <a:off x="0" y="0"/>
+                      <a:ext cx="4237355" cy="1896745"/>
+                    </a:xfrm>
+                    <a:prstGeom prst="rect">
+                      <a:avLst/>
+                    </a:prstGeom>
+                    <a:noFill/>
+                    <a:ln>
+                      <a:solidFill>
+                        <a:schemeClr val="tx1"/>
+                      </a:solidFill>
+                    </a:ln>
+                  </pic:spPr>
+                </pic:pic>
+              </a:graphicData>
+            </a:graphic>
+          </wp:inline>
+        </w:drawing>
+      </w:r>
+    </w:p>
+    <w:p/>
+    <w:p>
+      <w:r>
+        <w:t>Speaker &amp; Microphone Symbols</w:t>
+      </w:r>
+    </w:p>
+    <w:p>
+      <w:r>
+        <w:rPr>
+          <w:noProof/>
+        </w:rPr>
+        <w:drawing>
+          <wp:inline distT="0" distB="0" distL="0" distR="0" wp14:anchorId="56118652" wp14:editId="06F545B4">
+            <wp:extent cx="2122170" cy="962025"/>
+            <wp:effectExtent l="19050" t="19050" r="11430" b="28575"/>
+            <wp:docPr id="158250656" name="Picture 6"/>
+            <wp:cNvGraphicFramePr>
+              <a:graphicFrameLocks xmlns:a="http://schemas.openxmlformats.org/drawingml/2006/main" noChangeAspect="1"/>
+            </wp:cNvGraphicFramePr>
+            <a:graphic xmlns:a="http://schemas.openxmlformats.org/drawingml/2006/main">
+              <a:graphicData uri="http://schemas.openxmlformats.org/drawingml/2006/picture">
+                <pic:pic xmlns:pic="http://schemas.openxmlformats.org/drawingml/2006/picture">
+                  <pic:nvPicPr>
+                    <pic:cNvPr id="0" name="Picture 11"/>
+                    <pic:cNvPicPr>
+                      <a:picLocks noChangeAspect="1" noChangeArrowheads="1"/>
+                    </pic:cNvPicPr>
+                  </pic:nvPicPr>
+                  <pic:blipFill>
+                    <a:blip r:embed="rId93">
+                      <a:extLst>
+                        <a:ext uri="{28A0092B-C50C-407E-A947-70E740481C1C}">
+                          <a14:useLocalDpi xmlns:a14="http://schemas.microsoft.com/office/drawing/2010/main" val="0"/>
+                        </a:ext>
+                      </a:extLst>
+                    </a:blip>
+                    <a:srcRect/>
+                    <a:stretch>
+                      <a:fillRect/>
+                    </a:stretch>
+                  </pic:blipFill>
+                  <pic:spPr bwMode="auto">
+                    <a:xfrm>
+                      <a:off x="0" y="0"/>
+                      <a:ext cx="2122170" cy="962025"/>
+                    </a:xfrm>
+                    <a:prstGeom prst="rect">
+                      <a:avLst/>
+                    </a:prstGeom>
+                    <a:noFill/>
+                    <a:ln>
+                      <a:solidFill>
+                        <a:schemeClr val="tx1"/>
+                      </a:solidFill>
+                    </a:ln>
+                  </pic:spPr>
+                </pic:pic>
+              </a:graphicData>
+            </a:graphic>
+          </wp:inline>
+        </w:drawing>
+      </w:r>
+    </w:p>
+    <w:p/>
+    <w:p/>
+    <w:p/>
+    <w:p>
+      <w:r>
+        <w:lastRenderedPageBreak/>
+        <w:t>Conductor Symbols</w:t>
+      </w:r>
+    </w:p>
+    <w:p>
+      <w:r>
+        <w:rPr>
+          <w:noProof/>
+        </w:rPr>
+        <w:drawing>
+          <wp:inline distT="0" distB="0" distL="0" distR="0" wp14:anchorId="04CDFF32" wp14:editId="4A8AE80E">
+            <wp:extent cx="4278630" cy="982345"/>
+            <wp:effectExtent l="19050" t="19050" r="26670" b="27305"/>
+            <wp:docPr id="2143581929" name="Picture 7"/>
+            <wp:cNvGraphicFramePr>
+              <a:graphicFrameLocks xmlns:a="http://schemas.openxmlformats.org/drawingml/2006/main" noChangeAspect="1"/>
+            </wp:cNvGraphicFramePr>
+            <a:graphic xmlns:a="http://schemas.openxmlformats.org/drawingml/2006/main">
+              <a:graphicData uri="http://schemas.openxmlformats.org/drawingml/2006/picture">
+                <pic:pic xmlns:pic="http://schemas.openxmlformats.org/drawingml/2006/picture">
+                  <pic:nvPicPr>
+                    <pic:cNvPr id="0" name="Picture 13"/>
+                    <pic:cNvPicPr>
+                      <a:picLocks noChangeAspect="1" noChangeArrowheads="1"/>
+                    </pic:cNvPicPr>
+                  </pic:nvPicPr>
+                  <pic:blipFill>
+                    <a:blip r:embed="rId94">
+                      <a:extLst>
+                        <a:ext uri="{28A0092B-C50C-407E-A947-70E740481C1C}">
+                          <a14:useLocalDpi xmlns:a14="http://schemas.microsoft.com/office/drawing/2010/main" val="0"/>
+                        </a:ext>
+                      </a:extLst>
+                    </a:blip>
+                    <a:srcRect/>
+                    <a:stretch>
+                      <a:fillRect/>
+                    </a:stretch>
+                  </pic:blipFill>
+                  <pic:spPr bwMode="auto">
+                    <a:xfrm>
+                      <a:off x="0" y="0"/>
+                      <a:ext cx="4278630" cy="982345"/>
+                    </a:xfrm>
+                    <a:prstGeom prst="rect">
+                      <a:avLst/>
+                    </a:prstGeom>
+                    <a:noFill/>
+                    <a:ln>
+                      <a:solidFill>
+                        <a:schemeClr val="tx1"/>
+                      </a:solidFill>
+                    </a:ln>
+                  </pic:spPr>
+                </pic:pic>
+              </a:graphicData>
+            </a:graphic>
+          </wp:inline>
+        </w:drawing>
+      </w:r>
+    </w:p>
+    <w:p/>
+    <w:p>
+      <w:r>
+        <w:t>Integrated Circuit Symbols</w:t>
+      </w:r>
+    </w:p>
+    <w:p>
+      <w:r>
+        <w:rPr>
+          <w:noProof/>
+        </w:rPr>
+        <w:drawing>
+          <wp:inline distT="0" distB="0" distL="0" distR="0" wp14:anchorId="010611AF" wp14:editId="3AFB0084">
+            <wp:extent cx="4189730" cy="798195"/>
+            <wp:effectExtent l="19050" t="19050" r="20320" b="20955"/>
+            <wp:docPr id="226498866" name="Picture 8"/>
+            <wp:cNvGraphicFramePr>
+              <a:graphicFrameLocks xmlns:a="http://schemas.openxmlformats.org/drawingml/2006/main" noChangeAspect="1"/>
+            </wp:cNvGraphicFramePr>
+            <a:graphic xmlns:a="http://schemas.openxmlformats.org/drawingml/2006/main">
+              <a:graphicData uri="http://schemas.openxmlformats.org/drawingml/2006/picture">
+                <pic:pic xmlns:pic="http://schemas.openxmlformats.org/drawingml/2006/picture">
+                  <pic:nvPicPr>
+                    <pic:cNvPr id="0" name="Picture 15"/>
+                    <pic:cNvPicPr>
+                      <a:picLocks noChangeAspect="1" noChangeArrowheads="1"/>
+                    </pic:cNvPicPr>
+                  </pic:nvPicPr>
+                  <pic:blipFill>
+                    <a:blip r:embed="rId95">
+                      <a:extLst>
+                        <a:ext uri="{28A0092B-C50C-407E-A947-70E740481C1C}">
+                          <a14:useLocalDpi xmlns:a14="http://schemas.microsoft.com/office/drawing/2010/main" val="0"/>
+                        </a:ext>
+                      </a:extLst>
+                    </a:blip>
+                    <a:srcRect/>
+                    <a:stretch>
+                      <a:fillRect/>
+                    </a:stretch>
+                  </pic:blipFill>
+                  <pic:spPr bwMode="auto">
+                    <a:xfrm>
+                      <a:off x="0" y="0"/>
+                      <a:ext cx="4189730" cy="798195"/>
+                    </a:xfrm>
+                    <a:prstGeom prst="rect">
+                      <a:avLst/>
+                    </a:prstGeom>
+                    <a:noFill/>
+                    <a:ln>
+                      <a:solidFill>
+                        <a:schemeClr val="tx1"/>
+                      </a:solidFill>
+                    </a:ln>
+                  </pic:spPr>
+                </pic:pic>
+              </a:graphicData>
+            </a:graphic>
+          </wp:inline>
+        </w:drawing>
+      </w:r>
+    </w:p>
+    <w:p/>
+    <w:p>
+      <w:r>
+        <w:t>Digital Circuit Symbols</w:t>
+      </w:r>
+    </w:p>
+    <w:p>
+      <w:r>
+        <w:rPr>
+          <w:noProof/>
+        </w:rPr>
+        <w:drawing>
+          <wp:inline distT="0" distB="0" distL="0" distR="0" wp14:anchorId="0145DB22" wp14:editId="094B839B">
+            <wp:extent cx="3514090" cy="941705"/>
+            <wp:effectExtent l="19050" t="19050" r="10160" b="10795"/>
+            <wp:docPr id="287173959" name="Picture 9"/>
+            <wp:cNvGraphicFramePr>
+              <a:graphicFrameLocks xmlns:a="http://schemas.openxmlformats.org/drawingml/2006/main" noChangeAspect="1"/>
+            </wp:cNvGraphicFramePr>
+            <a:graphic xmlns:a="http://schemas.openxmlformats.org/drawingml/2006/main">
+              <a:graphicData uri="http://schemas.openxmlformats.org/drawingml/2006/picture">
+                <pic:pic xmlns:pic="http://schemas.openxmlformats.org/drawingml/2006/picture">
+                  <pic:nvPicPr>
+                    <pic:cNvPr id="0" name="Picture 17"/>
+                    <pic:cNvPicPr>
+                      <a:picLocks noChangeAspect="1" noChangeArrowheads="1"/>
+                    </pic:cNvPicPr>
+                  </pic:nvPicPr>
+                  <pic:blipFill>
+                    <a:blip r:embed="rId96">
+                      <a:extLst>
+                        <a:ext uri="{28A0092B-C50C-407E-A947-70E740481C1C}">
+                          <a14:useLocalDpi xmlns:a14="http://schemas.microsoft.com/office/drawing/2010/main" val="0"/>
+                        </a:ext>
+                      </a:extLst>
+                    </a:blip>
+                    <a:srcRect/>
+                    <a:stretch>
+                      <a:fillRect/>
+                    </a:stretch>
+                  </pic:blipFill>
+                  <pic:spPr bwMode="auto">
+                    <a:xfrm>
+                      <a:off x="0" y="0"/>
+                      <a:ext cx="3514090" cy="941705"/>
                     </a:xfrm>
                     <a:prstGeom prst="rect">
                       <a:avLst/>

</xml_diff>